<commit_message>
jn: informe producto 3 preliminar para revision ag
</commit_message>
<xml_diff>
--- a/05_Entregable 3/previo/CWT Producto 3 - Análisis comparativo de fuentes de datos.docx
+++ b/05_Entregable 3/previo/CWT Producto 3 - Análisis comparativo de fuentes de datos.docx
@@ -518,13 +518,59 @@
           <w:szCs w:val="24"/>
         </w:rPr>
       </w:pPr>
-      <w:r>
-        <w:rPr>
-          <w:color w:val="000000"/>
-          <w:sz w:val="24"/>
-          <w:szCs w:val="24"/>
-        </w:rPr>
-        <w:t>Wildlife Conservation Society (WCS)</w:t>
+      <w:proofErr w:type="spellStart"/>
+      <w:r>
+        <w:rPr>
+          <w:color w:val="000000"/>
+          <w:sz w:val="24"/>
+          <w:szCs w:val="24"/>
+        </w:rPr>
+        <w:t>Wildlife</w:t>
+      </w:r>
+      <w:proofErr w:type="spellEnd"/>
+      <w:r>
+        <w:rPr>
+          <w:color w:val="000000"/>
+          <w:sz w:val="24"/>
+          <w:szCs w:val="24"/>
+        </w:rPr>
+        <w:t xml:space="preserve"> </w:t>
+      </w:r>
+      <w:proofErr w:type="spellStart"/>
+      <w:r>
+        <w:rPr>
+          <w:color w:val="000000"/>
+          <w:sz w:val="24"/>
+          <w:szCs w:val="24"/>
+        </w:rPr>
+        <w:t>Conservation</w:t>
+      </w:r>
+      <w:proofErr w:type="spellEnd"/>
+      <w:r>
+        <w:rPr>
+          <w:color w:val="000000"/>
+          <w:sz w:val="24"/>
+          <w:szCs w:val="24"/>
+        </w:rPr>
+        <w:t xml:space="preserve"> </w:t>
+      </w:r>
+      <w:proofErr w:type="spellStart"/>
+      <w:r>
+        <w:rPr>
+          <w:color w:val="000000"/>
+          <w:sz w:val="24"/>
+          <w:szCs w:val="24"/>
+        </w:rPr>
+        <w:t>Society</w:t>
+      </w:r>
+      <w:proofErr w:type="spellEnd"/>
+      <w:r>
+        <w:rPr>
+          <w:color w:val="000000"/>
+          <w:sz w:val="24"/>
+          <w:szCs w:val="24"/>
+        </w:rPr>
+        <w:t xml:space="preserve"> (WCS)</w:t>
       </w:r>
       <w:r>
         <w:rPr>
@@ -607,7 +653,25 @@
           <w:sz w:val="24"/>
           <w:szCs w:val="24"/>
         </w:rPr>
-        <w:t xml:space="preserve">15 archivos en formato .xlsx en los que constaban </w:t>
+        <w:t>15 archivos en formato .</w:t>
+      </w:r>
+      <w:proofErr w:type="spellStart"/>
+      <w:r>
+        <w:rPr>
+          <w:color w:val="000000"/>
+          <w:sz w:val="24"/>
+          <w:szCs w:val="24"/>
+        </w:rPr>
+        <w:t>xlsx</w:t>
+      </w:r>
+      <w:proofErr w:type="spellEnd"/>
+      <w:r>
+        <w:rPr>
+          <w:color w:val="000000"/>
+          <w:sz w:val="24"/>
+          <w:szCs w:val="24"/>
+        </w:rPr>
+        <w:t xml:space="preserve"> en los que constaban </w:t>
       </w:r>
       <w:r>
         <w:rPr>
@@ -792,23 +856,7 @@
           <w:sz w:val="24"/>
           <w:szCs w:val="24"/>
         </w:rPr>
-        <w:t xml:space="preserve">Las recomendaciones tienen como primer objetivo facilitar el uso de las bases de datos, proponiendo nombres adecuados para las distintas variables, junto con una delimitación clara de su dominio de valores. Como segundo objetivo, se busca ampliar y mejorar </w:t>
-      </w:r>
-      <w:r>
-        <w:rPr>
-          <w:color w:val="000000"/>
-          <w:sz w:val="24"/>
-          <w:szCs w:val="24"/>
-        </w:rPr>
-        <w:t>la generación de información</w:t>
-      </w:r>
-      <w:r>
-        <w:rPr>
-          <w:color w:val="000000"/>
-          <w:sz w:val="24"/>
-          <w:szCs w:val="24"/>
-        </w:rPr>
-        <w:t xml:space="preserve"> mediante recomendaciones acerca de la forma de alimentar la base de datos, </w:t>
+        <w:t xml:space="preserve">Las recomendaciones tienen como primer objetivo facilitar el uso de las bases de datos, proponiendo nombres adecuados para las distintas variables, junto con una delimitación clara de su dominio de valores. Como segundo objetivo, se busca ampliar y mejorar la generación de información mediante recomendaciones acerca de la forma de alimentar la base de datos, </w:t>
       </w:r>
       <w:r>
         <w:rPr>
@@ -1356,7 +1404,43 @@
                 <w:szCs w:val="20"/>
                 <w:lang w:val="pt-BR"/>
               </w:rPr>
-              <w:t>CJ 0936 Causas Art 247 corte agosto 2024(1).xlsx</w:t>
+              <w:t xml:space="preserve">CJ 0936 Causas </w:t>
+            </w:r>
+            <w:proofErr w:type="spellStart"/>
+            <w:r>
+              <w:rPr>
+                <w:sz w:val="20"/>
+                <w:szCs w:val="20"/>
+                <w:lang w:val="pt-BR"/>
+              </w:rPr>
+              <w:t>Art</w:t>
+            </w:r>
+            <w:proofErr w:type="spellEnd"/>
+            <w:r>
+              <w:rPr>
+                <w:sz w:val="20"/>
+                <w:szCs w:val="20"/>
+                <w:lang w:val="pt-BR"/>
+              </w:rPr>
+              <w:t xml:space="preserve"> </w:t>
+            </w:r>
+            <w:proofErr w:type="gramStart"/>
+            <w:r>
+              <w:rPr>
+                <w:sz w:val="20"/>
+                <w:szCs w:val="20"/>
+                <w:lang w:val="pt-BR"/>
+              </w:rPr>
+              <w:t>247 corte</w:t>
+            </w:r>
+            <w:proofErr w:type="gramEnd"/>
+            <w:r>
+              <w:rPr>
+                <w:sz w:val="20"/>
+                <w:szCs w:val="20"/>
+                <w:lang w:val="pt-BR"/>
+              </w:rPr>
+              <w:t xml:space="preserve"> agosto 2024(1).xlsx</w:t>
             </w:r>
           </w:p>
         </w:tc>
@@ -2406,8 +2490,17 @@
                 <w:sz w:val="20"/>
                 <w:szCs w:val="20"/>
               </w:rPr>
-              <w:t>Procesos Judiciales Trafico de Vida Silvestre.ods</w:t>
+              <w:t xml:space="preserve">Procesos Judiciales Trafico de Vida </w:t>
             </w:r>
+            <w:proofErr w:type="spellStart"/>
+            <w:r>
+              <w:rPr>
+                <w:sz w:val="20"/>
+                <w:szCs w:val="20"/>
+              </w:rPr>
+              <w:t>Silvestre.ods</w:t>
+            </w:r>
+            <w:proofErr w:type="spellEnd"/>
           </w:p>
         </w:tc>
         <w:tc>
@@ -3232,16 +3325,7 @@
           <w:szCs w:val="24"/>
           <w:highlight w:val="white"/>
         </w:rPr>
-        <w:t xml:space="preserve">la Parte 5 de </w:t>
-      </w:r>
-      <w:r>
-        <w:rPr>
-          <w:color w:val="000000"/>
-          <w:sz w:val="24"/>
-          <w:szCs w:val="24"/>
-          <w:highlight w:val="white"/>
-        </w:rPr>
-        <w:t xml:space="preserve">la norma </w:t>
+        <w:t xml:space="preserve">la Parte 5 de la norma </w:t>
       </w:r>
       <w:r>
         <w:rPr>
@@ -3398,6 +3482,7 @@
         </w:rPr>
         <w:t xml:space="preserve">Ejemplo: </w:t>
       </w:r>
+      <w:proofErr w:type="spellStart"/>
       <w:r>
         <w:rPr>
           <w:i/>
@@ -3408,6 +3493,7 @@
         </w:rPr>
         <w:t>especie_nombre</w:t>
       </w:r>
+      <w:proofErr w:type="spellEnd"/>
       <w:r>
         <w:rPr>
           <w:color w:val="000000"/>
@@ -3417,6 +3503,7 @@
         </w:rPr>
         <w:t xml:space="preserve">, </w:t>
       </w:r>
+      <w:proofErr w:type="spellStart"/>
       <w:r>
         <w:rPr>
           <w:i/>
@@ -3427,6 +3514,7 @@
         </w:rPr>
         <w:t>persona_edad</w:t>
       </w:r>
+      <w:proofErr w:type="spellEnd"/>
       <w:r>
         <w:rPr>
           <w:color w:val="000000"/>
@@ -3683,7 +3771,47 @@
           <w:szCs w:val="24"/>
           <w:highlight w:val="white"/>
         </w:rPr>
-        <w:t>Pueden usar formatos del tipo CamelCase o snake_case, manteniendo la consistencia en toda la base.</w:t>
+        <w:t xml:space="preserve">Pueden usar formatos del tipo </w:t>
+      </w:r>
+      <w:proofErr w:type="spellStart"/>
+      <w:r>
+        <w:rPr>
+          <w:color w:val="000000"/>
+          <w:sz w:val="24"/>
+          <w:szCs w:val="24"/>
+          <w:highlight w:val="white"/>
+        </w:rPr>
+        <w:t>CamelCase</w:t>
+      </w:r>
+      <w:proofErr w:type="spellEnd"/>
+      <w:r>
+        <w:rPr>
+          <w:color w:val="000000"/>
+          <w:sz w:val="24"/>
+          <w:szCs w:val="24"/>
+          <w:highlight w:val="white"/>
+        </w:rPr>
+        <w:t xml:space="preserve"> o </w:t>
+      </w:r>
+      <w:proofErr w:type="spellStart"/>
+      <w:r>
+        <w:rPr>
+          <w:color w:val="000000"/>
+          <w:sz w:val="24"/>
+          <w:szCs w:val="24"/>
+          <w:highlight w:val="white"/>
+        </w:rPr>
+        <w:t>snake_case</w:t>
+      </w:r>
+      <w:proofErr w:type="spellEnd"/>
+      <w:r>
+        <w:rPr>
+          <w:color w:val="000000"/>
+          <w:sz w:val="24"/>
+          <w:szCs w:val="24"/>
+          <w:highlight w:val="white"/>
+        </w:rPr>
+        <w:t>, manteniendo la consistencia en toda la base.</w:t>
       </w:r>
     </w:p>
     <w:p>
@@ -3760,6 +3888,7 @@
         </w:rPr>
         <w:t xml:space="preserve">Nombre: nombre semántico legible, por ejemplo </w:t>
       </w:r>
+      <w:proofErr w:type="spellStart"/>
       <w:r>
         <w:rPr>
           <w:i/>
@@ -3770,6 +3899,7 @@
         </w:rPr>
         <w:t>nombre_provincia</w:t>
       </w:r>
+      <w:proofErr w:type="spellEnd"/>
       <w:r>
         <w:rPr>
           <w:color w:val="000000"/>
@@ -4624,8 +4754,19 @@
                 <w:sz w:val="20"/>
                 <w:szCs w:val="20"/>
               </w:rPr>
-              <w:t>Panthera onca</w:t>
+              <w:t xml:space="preserve">Panthera </w:t>
             </w:r>
+            <w:proofErr w:type="spellStart"/>
+            <w:r>
+              <w:rPr>
+                <w:i/>
+                <w:iCs/>
+                <w:sz w:val="20"/>
+                <w:szCs w:val="20"/>
+              </w:rPr>
+              <w:t>onca</w:t>
+            </w:r>
+            <w:proofErr w:type="spellEnd"/>
             <w:r>
               <w:rPr>
                 <w:sz w:val="20"/>
@@ -4943,6 +5084,11 @@
     </w:p>
     <w:p>
       <w:pPr>
+        <w:pStyle w:val="Prrafodelista"/>
+        <w:numPr>
+          <w:ilvl w:val="0"/>
+          <w:numId w:val="28"/>
+        </w:numPr>
         <w:pBdr>
           <w:top w:val="nil"/>
           <w:left w:val="nil"/>
@@ -4951,10 +5097,8 @@
           <w:between w:val="nil"/>
         </w:pBdr>
         <w:spacing w:after="120"/>
-        <w:ind w:left="720"/>
         <w:jc w:val="both"/>
         <w:rPr>
-          <w:b/>
           <w:bCs/>
           <w:color w:val="000000"/>
           <w:sz w:val="24"/>
@@ -4962,6 +5106,16 @@
           <w:highlight w:val="white"/>
         </w:rPr>
       </w:pPr>
+      <w:r>
+        <w:rPr>
+          <w:bCs/>
+          <w:color w:val="000000"/>
+          <w:sz w:val="24"/>
+          <w:szCs w:val="24"/>
+          <w:highlight w:val="white"/>
+        </w:rPr>
+        <w:t>Base de datos cuenta con una buena estructura, los nombres de las variables son consistentes, presentando una misma estructura de construcción para todas las variables. Se recomienda revisar los dominios de valores de las variables categóricas, con la finalidad de estandarizar categorías (de ser necesario) y asegurarse que sean completos.</w:t>
+      </w:r>
     </w:p>
     <w:p>
       <w:pPr>
@@ -4973,10 +5127,8 @@
           <w:between w:val="nil"/>
         </w:pBdr>
         <w:spacing w:after="120"/>
-        <w:ind w:left="720"/>
         <w:jc w:val="both"/>
         <w:rPr>
-          <w:b/>
           <w:bCs/>
           <w:color w:val="000000"/>
           <w:sz w:val="24"/>
@@ -4984,6 +5136,8 @@
           <w:highlight w:val="white"/>
         </w:rPr>
       </w:pPr>
+      <w:bookmarkStart w:id="0" w:name="_GoBack"/>
+      <w:bookmarkEnd w:id="0"/>
     </w:p>
     <w:p>
       <w:pPr>
@@ -5195,14 +5349,463 @@
         <w:t xml:space="preserve"> </w:t>
       </w:r>
       <w:r>
-        <w:t>BIODIVERSIDAD</w:t>
-      </w:r>
-      <w:r>
-        <w:t>\</w:t>
+        <w:t>BIODIVERSIDAD\</w:t>
       </w:r>
       <w:r>
         <w:t>BD_2021_VS (1)</w:t>
       </w:r>
+    </w:p>
+    <w:p>
+      <w:pPr>
+        <w:pStyle w:val="Prrafodelista"/>
+        <w:numPr>
+          <w:ilvl w:val="0"/>
+          <w:numId w:val="26"/>
+        </w:numPr>
+        <w:pBdr>
+          <w:top w:val="nil"/>
+          <w:left w:val="nil"/>
+          <w:bottom w:val="nil"/>
+          <w:right w:val="nil"/>
+          <w:between w:val="nil"/>
+        </w:pBdr>
+        <w:spacing w:after="120"/>
+        <w:jc w:val="both"/>
+        <w:rPr>
+          <w:bCs/>
+          <w:color w:val="000000"/>
+          <w:sz w:val="24"/>
+          <w:szCs w:val="24"/>
+        </w:rPr>
+      </w:pPr>
+      <w:r>
+        <w:rPr>
+          <w:bCs/>
+          <w:color w:val="000000"/>
+          <w:sz w:val="24"/>
+          <w:szCs w:val="24"/>
+        </w:rPr>
+        <w:lastRenderedPageBreak/>
+        <w:t xml:space="preserve">Los nombres de la base de datos presentan espacios, caracteres especiales como puntos y espacios. Se sugiere seguir las recomendaciones asociadas a sus nombres de variables. </w:t>
+      </w:r>
+    </w:p>
+    <w:p>
+      <w:pPr>
+        <w:pStyle w:val="Prrafodelista"/>
+        <w:numPr>
+          <w:ilvl w:val="0"/>
+          <w:numId w:val="26"/>
+        </w:numPr>
+        <w:pBdr>
+          <w:top w:val="nil"/>
+          <w:left w:val="nil"/>
+          <w:bottom w:val="nil"/>
+          <w:right w:val="nil"/>
+          <w:between w:val="nil"/>
+        </w:pBdr>
+        <w:spacing w:after="120"/>
+        <w:jc w:val="both"/>
+        <w:rPr>
+          <w:bCs/>
+          <w:color w:val="000000"/>
+          <w:sz w:val="24"/>
+          <w:szCs w:val="24"/>
+        </w:rPr>
+      </w:pPr>
+      <w:r>
+        <w:rPr>
+          <w:bCs/>
+          <w:color w:val="000000"/>
+          <w:sz w:val="24"/>
+          <w:szCs w:val="24"/>
+        </w:rPr>
+        <w:t xml:space="preserve">No se especifica el Sistema de Referencia de Coordenadas (SRC) de las coordenadas presentes. Se sugiere incluir esa información en el campo </w:t>
+      </w:r>
+      <w:r>
+        <w:rPr>
+          <w:bCs/>
+          <w:i/>
+          <w:color w:val="000000"/>
+          <w:sz w:val="24"/>
+          <w:szCs w:val="24"/>
+        </w:rPr>
+        <w:t>Definición</w:t>
+      </w:r>
+      <w:r>
+        <w:rPr>
+          <w:bCs/>
+          <w:color w:val="000000"/>
+          <w:sz w:val="24"/>
+          <w:szCs w:val="24"/>
+        </w:rPr>
+        <w:t xml:space="preserve"> del diccionario de variables.</w:t>
+      </w:r>
+    </w:p>
+    <w:p>
+      <w:pPr>
+        <w:pBdr>
+          <w:top w:val="nil"/>
+          <w:left w:val="nil"/>
+          <w:bottom w:val="nil"/>
+          <w:right w:val="nil"/>
+          <w:between w:val="nil"/>
+        </w:pBdr>
+        <w:spacing w:after="120"/>
+        <w:ind w:left="720"/>
+        <w:jc w:val="center"/>
+        <w:rPr>
+          <w:bCs/>
+          <w:color w:val="000000"/>
+          <w:sz w:val="24"/>
+          <w:szCs w:val="24"/>
+        </w:rPr>
+      </w:pPr>
+      <w:r>
+        <w:rPr>
+          <w:bCs/>
+          <w:color w:val="000000"/>
+          <w:sz w:val="24"/>
+          <w:szCs w:val="24"/>
+        </w:rPr>
+        <w:drawing>
+          <wp:inline distT="0" distB="0" distL="0" distR="0" wp14:anchorId="41A3C37A" wp14:editId="428F0632">
+            <wp:extent cx="2160000" cy="1492480"/>
+            <wp:effectExtent l="0" t="0" r="0" b="0"/>
+            <wp:docPr id="1" name="Imagen 1"/>
+            <wp:cNvGraphicFramePr>
+              <a:graphicFrameLocks xmlns:a="http://schemas.openxmlformats.org/drawingml/2006/main" noChangeAspect="1"/>
+            </wp:cNvGraphicFramePr>
+            <a:graphic xmlns:a="http://schemas.openxmlformats.org/drawingml/2006/main">
+              <a:graphicData uri="http://schemas.openxmlformats.org/drawingml/2006/picture">
+                <pic:pic xmlns:pic="http://schemas.openxmlformats.org/drawingml/2006/picture">
+                  <pic:nvPicPr>
+                    <pic:cNvPr id="1" name=""/>
+                    <pic:cNvPicPr/>
+                  </pic:nvPicPr>
+                  <pic:blipFill rotWithShape="1">
+                    <a:blip r:embed="rId9"/>
+                    <a:srcRect l="2416" t="2309" r="410" b="1462"/>
+                    <a:stretch/>
+                  </pic:blipFill>
+                  <pic:spPr bwMode="auto">
+                    <a:xfrm>
+                      <a:off x="0" y="0"/>
+                      <a:ext cx="2160000" cy="1492480"/>
+                    </a:xfrm>
+                    <a:prstGeom prst="rect">
+                      <a:avLst/>
+                    </a:prstGeom>
+                    <a:ln>
+                      <a:noFill/>
+                    </a:ln>
+                    <a:extLst>
+                      <a:ext uri="{53640926-AAD7-44D8-BBD7-CCE9431645EC}">
+                        <a14:shadowObscured xmlns:a14="http://schemas.microsoft.com/office/drawing/2010/main"/>
+                      </a:ext>
+                    </a:extLst>
+                  </pic:spPr>
+                </pic:pic>
+              </a:graphicData>
+            </a:graphic>
+          </wp:inline>
+        </w:drawing>
+      </w:r>
+    </w:p>
+    <w:p>
+      <w:pPr>
+        <w:pStyle w:val="Prrafodelista"/>
+        <w:numPr>
+          <w:ilvl w:val="0"/>
+          <w:numId w:val="26"/>
+        </w:numPr>
+        <w:pBdr>
+          <w:top w:val="nil"/>
+          <w:left w:val="nil"/>
+          <w:bottom w:val="nil"/>
+          <w:right w:val="nil"/>
+          <w:between w:val="nil"/>
+        </w:pBdr>
+        <w:spacing w:after="120"/>
+        <w:jc w:val="both"/>
+        <w:rPr>
+          <w:bCs/>
+          <w:color w:val="000000"/>
+          <w:sz w:val="24"/>
+          <w:szCs w:val="24"/>
+        </w:rPr>
+      </w:pPr>
+      <w:r>
+        <w:rPr>
+          <w:bCs/>
+          <w:color w:val="000000"/>
+          <w:sz w:val="24"/>
+          <w:szCs w:val="24"/>
+        </w:rPr>
+        <w:t>Diferente formato al registrar la hora de rescate.</w:t>
+      </w:r>
+    </w:p>
+    <w:p>
+      <w:pPr>
+        <w:pBdr>
+          <w:top w:val="nil"/>
+          <w:left w:val="nil"/>
+          <w:bottom w:val="nil"/>
+          <w:right w:val="nil"/>
+          <w:between w:val="nil"/>
+        </w:pBdr>
+        <w:spacing w:after="120"/>
+        <w:ind w:left="720"/>
+        <w:jc w:val="center"/>
+        <w:rPr>
+          <w:bCs/>
+          <w:color w:val="000000"/>
+          <w:sz w:val="24"/>
+          <w:szCs w:val="24"/>
+        </w:rPr>
+      </w:pPr>
+      <w:r>
+        <w:rPr>
+          <w:bCs/>
+          <w:color w:val="000000"/>
+          <w:sz w:val="24"/>
+          <w:szCs w:val="24"/>
+        </w:rPr>
+        <w:drawing>
+          <wp:inline distT="0" distB="0" distL="0" distR="0" wp14:anchorId="03ED9511" wp14:editId="4C7C6C0A">
+            <wp:extent cx="977882" cy="2091193"/>
+            <wp:effectExtent l="0" t="0" r="0" b="4445"/>
+            <wp:docPr id="2" name="Imagen 2"/>
+            <wp:cNvGraphicFramePr>
+              <a:graphicFrameLocks xmlns:a="http://schemas.openxmlformats.org/drawingml/2006/main" noChangeAspect="1"/>
+            </wp:cNvGraphicFramePr>
+            <a:graphic xmlns:a="http://schemas.openxmlformats.org/drawingml/2006/main">
+              <a:graphicData uri="http://schemas.openxmlformats.org/drawingml/2006/picture">
+                <pic:pic xmlns:pic="http://schemas.openxmlformats.org/drawingml/2006/picture">
+                  <pic:nvPicPr>
+                    <pic:cNvPr id="1" name=""/>
+                    <pic:cNvPicPr/>
+                  </pic:nvPicPr>
+                  <pic:blipFill rotWithShape="1">
+                    <a:blip r:embed="rId10"/>
+                    <a:srcRect l="6629" t="9734" r="2755" b="1952"/>
+                    <a:stretch/>
+                  </pic:blipFill>
+                  <pic:spPr bwMode="auto">
+                    <a:xfrm>
+                      <a:off x="0" y="0"/>
+                      <a:ext cx="978650" cy="2092835"/>
+                    </a:xfrm>
+                    <a:prstGeom prst="rect">
+                      <a:avLst/>
+                    </a:prstGeom>
+                    <a:ln>
+                      <a:noFill/>
+                    </a:ln>
+                    <a:extLst>
+                      <a:ext uri="{53640926-AAD7-44D8-BBD7-CCE9431645EC}">
+                        <a14:shadowObscured xmlns:a14="http://schemas.microsoft.com/office/drawing/2010/main"/>
+                      </a:ext>
+                    </a:extLst>
+                  </pic:spPr>
+                </pic:pic>
+              </a:graphicData>
+            </a:graphic>
+          </wp:inline>
+        </w:drawing>
+      </w:r>
+    </w:p>
+    <w:p>
+      <w:pPr>
+        <w:pStyle w:val="Prrafodelista"/>
+        <w:numPr>
+          <w:ilvl w:val="0"/>
+          <w:numId w:val="26"/>
+        </w:numPr>
+        <w:pBdr>
+          <w:top w:val="nil"/>
+          <w:left w:val="nil"/>
+          <w:bottom w:val="nil"/>
+          <w:right w:val="nil"/>
+          <w:between w:val="nil"/>
+        </w:pBdr>
+        <w:spacing w:after="120"/>
+        <w:jc w:val="both"/>
+        <w:rPr>
+          <w:bCs/>
+          <w:color w:val="000000"/>
+          <w:sz w:val="24"/>
+          <w:szCs w:val="24"/>
+        </w:rPr>
+      </w:pPr>
+      <w:r>
+        <w:rPr>
+          <w:bCs/>
+          <w:color w:val="000000"/>
+          <w:sz w:val="24"/>
+          <w:szCs w:val="24"/>
+        </w:rPr>
+        <w:t xml:space="preserve">En primera instancia, la base de datos estar a nivel de evento (rescate), sin embargo, existen variables dirigidas a espécimen, tales como “Etapa de vida” o “Estado Físico”. Es recomendable definir el nivel de la base de datos, y registrar la información acorde al nivel especificado. </w:t>
+      </w:r>
+    </w:p>
+    <w:p>
+      <w:pPr>
+        <w:pBdr>
+          <w:top w:val="nil"/>
+          <w:left w:val="nil"/>
+          <w:bottom w:val="nil"/>
+          <w:right w:val="nil"/>
+          <w:between w:val="nil"/>
+        </w:pBdr>
+        <w:spacing w:after="120"/>
+        <w:ind w:left="720"/>
+        <w:jc w:val="center"/>
+        <w:rPr>
+          <w:bCs/>
+          <w:color w:val="000000"/>
+          <w:sz w:val="24"/>
+          <w:szCs w:val="24"/>
+        </w:rPr>
+      </w:pPr>
+      <w:r>
+        <w:rPr>
+          <w:bCs/>
+          <w:color w:val="000000"/>
+          <w:sz w:val="24"/>
+          <w:szCs w:val="24"/>
+        </w:rPr>
+        <w:lastRenderedPageBreak/>
+        <w:drawing>
+          <wp:inline distT="0" distB="0" distL="0" distR="0" wp14:anchorId="5C49A4AE" wp14:editId="103F9A61">
+            <wp:extent cx="3960000" cy="2632693"/>
+            <wp:effectExtent l="0" t="0" r="2540" b="0"/>
+            <wp:docPr id="3" name="Imagen 3"/>
+            <wp:cNvGraphicFramePr>
+              <a:graphicFrameLocks xmlns:a="http://schemas.openxmlformats.org/drawingml/2006/main" noChangeAspect="1"/>
+            </wp:cNvGraphicFramePr>
+            <a:graphic xmlns:a="http://schemas.openxmlformats.org/drawingml/2006/main">
+              <a:graphicData uri="http://schemas.openxmlformats.org/drawingml/2006/picture">
+                <pic:pic xmlns:pic="http://schemas.openxmlformats.org/drawingml/2006/picture">
+                  <pic:nvPicPr>
+                    <pic:cNvPr id="1" name=""/>
+                    <pic:cNvPicPr/>
+                  </pic:nvPicPr>
+                  <pic:blipFill rotWithShape="1">
+                    <a:blip r:embed="rId11"/>
+                    <a:srcRect l="368" t="5014" r="758" b="751"/>
+                    <a:stretch/>
+                  </pic:blipFill>
+                  <pic:spPr bwMode="auto">
+                    <a:xfrm>
+                      <a:off x="0" y="0"/>
+                      <a:ext cx="3960000" cy="2632693"/>
+                    </a:xfrm>
+                    <a:prstGeom prst="rect">
+                      <a:avLst/>
+                    </a:prstGeom>
+                    <a:ln>
+                      <a:noFill/>
+                    </a:ln>
+                    <a:extLst>
+                      <a:ext uri="{53640926-AAD7-44D8-BBD7-CCE9431645EC}">
+                        <a14:shadowObscured xmlns:a14="http://schemas.microsoft.com/office/drawing/2010/main"/>
+                      </a:ext>
+                    </a:extLst>
+                  </pic:spPr>
+                </pic:pic>
+              </a:graphicData>
+            </a:graphic>
+          </wp:inline>
+        </w:drawing>
+      </w:r>
+    </w:p>
+    <w:p>
+      <w:pPr>
+        <w:pStyle w:val="Prrafodelista"/>
+        <w:numPr>
+          <w:ilvl w:val="0"/>
+          <w:numId w:val="26"/>
+        </w:numPr>
+        <w:pBdr>
+          <w:top w:val="nil"/>
+          <w:left w:val="nil"/>
+          <w:bottom w:val="nil"/>
+          <w:right w:val="nil"/>
+          <w:between w:val="nil"/>
+        </w:pBdr>
+        <w:spacing w:after="120"/>
+        <w:jc w:val="both"/>
+        <w:rPr>
+          <w:b/>
+          <w:bCs/>
+          <w:color w:val="000000"/>
+          <w:sz w:val="24"/>
+          <w:szCs w:val="24"/>
+        </w:rPr>
+      </w:pPr>
+      <w:r>
+        <w:rPr>
+          <w:bCs/>
+          <w:color w:val="000000"/>
+          <w:sz w:val="24"/>
+          <w:szCs w:val="24"/>
+          <w:highlight w:val="white"/>
+        </w:rPr>
+        <w:t>Se recomienda revisar los dominios de valores de las variables categóricas, con la finalidad de estandarizar categorías (de ser necesario) y asegurarse que sean completos.</w:t>
+      </w:r>
+    </w:p>
+    <w:p>
+      <w:pPr>
+        <w:pStyle w:val="Prrafodelista"/>
+        <w:numPr>
+          <w:ilvl w:val="0"/>
+          <w:numId w:val="26"/>
+        </w:numPr>
+        <w:pBdr>
+          <w:top w:val="nil"/>
+          <w:left w:val="nil"/>
+          <w:bottom w:val="nil"/>
+          <w:right w:val="nil"/>
+          <w:between w:val="nil"/>
+        </w:pBdr>
+        <w:spacing w:after="120"/>
+        <w:jc w:val="both"/>
+        <w:rPr>
+          <w:b/>
+          <w:bCs/>
+          <w:color w:val="000000"/>
+          <w:sz w:val="24"/>
+          <w:szCs w:val="24"/>
+        </w:rPr>
+      </w:pPr>
+      <w:r>
+        <w:rPr>
+          <w:bCs/>
+          <w:color w:val="000000"/>
+          <w:sz w:val="24"/>
+          <w:szCs w:val="24"/>
+        </w:rPr>
+        <w:t xml:space="preserve">En los campos tipo cadena se observan caracteres no reconocidos en Excel (rombo negro con un signo de interrogación dentro), se sugiere definir un formato adecuado que impida la pérdida de información. </w:t>
+      </w:r>
+    </w:p>
+    <w:p>
+      <w:pPr>
+        <w:pBdr>
+          <w:top w:val="nil"/>
+          <w:left w:val="nil"/>
+          <w:bottom w:val="nil"/>
+          <w:right w:val="nil"/>
+          <w:between w:val="nil"/>
+        </w:pBdr>
+        <w:spacing w:after="120"/>
+        <w:jc w:val="both"/>
+        <w:rPr>
+          <w:b/>
+          <w:bCs/>
+          <w:color w:val="000000"/>
+          <w:sz w:val="24"/>
+          <w:szCs w:val="24"/>
+        </w:rPr>
+      </w:pPr>
     </w:p>
     <w:p>
       <w:pPr>
@@ -5245,8 +5848,28 @@
         <w:t>BIODIVERSIDAD\CITES\</w:t>
       </w:r>
       <w:r>
-        <w:t>Matriz permisos CITES 2022 y 2023</w:t>
-      </w:r>
+        <w:t xml:space="preserve"> Informe CITES 2024</w:t>
+      </w:r>
+    </w:p>
+    <w:p>
+      <w:pPr>
+        <w:pBdr>
+          <w:top w:val="nil"/>
+          <w:left w:val="nil"/>
+          <w:bottom w:val="nil"/>
+          <w:right w:val="nil"/>
+          <w:between w:val="nil"/>
+        </w:pBdr>
+        <w:spacing w:after="120"/>
+        <w:jc w:val="both"/>
+        <w:rPr>
+          <w:b/>
+          <w:bCs/>
+          <w:color w:val="000000"/>
+          <w:sz w:val="24"/>
+          <w:szCs w:val="24"/>
+        </w:rPr>
+      </w:pPr>
     </w:p>
     <w:p>
       <w:pPr>
@@ -5297,7 +5920,7 @@
         <w:pStyle w:val="Prrafodelista"/>
         <w:numPr>
           <w:ilvl w:val="0"/>
-          <w:numId w:val="25"/>
+          <w:numId w:val="27"/>
         </w:numPr>
         <w:pBdr>
           <w:top w:val="nil"/>
@@ -5309,7 +5932,6 @@
         <w:spacing w:after="120"/>
         <w:jc w:val="both"/>
         <w:rPr>
-          <w:b/>
           <w:bCs/>
           <w:color w:val="000000"/>
           <w:sz w:val="24"/>
@@ -5322,19 +5944,184 @@
           <w:color w:val="000000"/>
           <w:sz w:val="24"/>
           <w:szCs w:val="24"/>
-          <w:highlight w:val="white"/>
-        </w:rPr>
-        <w:t>Archivo:</w:t>
-      </w:r>
-      <w:r>
-        <w:t xml:space="preserve"> </w:t>
-      </w:r>
-      <w:r>
-        <w:t>BIODIVERSIDAD\</w:t>
-      </w:r>
-      <w:r>
-        <w:t>Consolidado 2020_Retenciones y Rescates_Zonales</w:t>
-      </w:r>
+        </w:rPr>
+        <w:t xml:space="preserve">Base de datos cuenta con una buena estructura, sin embargo los nombres de las variables presentan espacios y caracteres especiales. </w:t>
+      </w:r>
+      <w:r>
+        <w:rPr>
+          <w:bCs/>
+          <w:color w:val="000000"/>
+          <w:sz w:val="24"/>
+          <w:szCs w:val="24"/>
+        </w:rPr>
+        <w:t>Se sugiere seguir las recomendaciones asociadas a sus nombres de variables</w:t>
+      </w:r>
+      <w:r>
+        <w:rPr>
+          <w:bCs/>
+          <w:color w:val="000000"/>
+          <w:sz w:val="24"/>
+          <w:szCs w:val="24"/>
+        </w:rPr>
+        <w:t>.</w:t>
+      </w:r>
+    </w:p>
+    <w:p>
+      <w:pPr>
+        <w:pStyle w:val="Prrafodelista"/>
+        <w:numPr>
+          <w:ilvl w:val="0"/>
+          <w:numId w:val="27"/>
+        </w:numPr>
+        <w:pBdr>
+          <w:top w:val="nil"/>
+          <w:left w:val="nil"/>
+          <w:bottom w:val="nil"/>
+          <w:right w:val="nil"/>
+          <w:between w:val="nil"/>
+        </w:pBdr>
+        <w:spacing w:after="120"/>
+        <w:jc w:val="both"/>
+        <w:rPr>
+          <w:bCs/>
+          <w:color w:val="000000"/>
+          <w:sz w:val="24"/>
+          <w:szCs w:val="24"/>
+        </w:rPr>
+      </w:pPr>
+      <w:r>
+        <w:rPr>
+          <w:bCs/>
+          <w:color w:val="000000"/>
+          <w:sz w:val="24"/>
+          <w:szCs w:val="24"/>
+        </w:rPr>
+        <w:t>La base de datos presenta múltiples columnas combinadas</w:t>
+      </w:r>
+    </w:p>
+    <w:p>
+      <w:pPr>
+        <w:pStyle w:val="Prrafodelista"/>
+        <w:pBdr>
+          <w:top w:val="nil"/>
+          <w:left w:val="nil"/>
+          <w:bottom w:val="nil"/>
+          <w:right w:val="nil"/>
+          <w:between w:val="nil"/>
+        </w:pBdr>
+        <w:spacing w:after="120"/>
+        <w:ind w:left="1080"/>
+        <w:jc w:val="center"/>
+        <w:rPr>
+          <w:bCs/>
+          <w:color w:val="000000"/>
+          <w:sz w:val="24"/>
+          <w:szCs w:val="24"/>
+        </w:rPr>
+      </w:pPr>
+      <w:r>
+        <w:rPr>
+          <w:bCs/>
+          <w:color w:val="000000"/>
+          <w:sz w:val="24"/>
+          <w:szCs w:val="24"/>
+        </w:rPr>
+        <w:lastRenderedPageBreak/>
+        <w:drawing>
+          <wp:inline distT="0" distB="0" distL="0" distR="0" wp14:anchorId="23D18D04" wp14:editId="1494C6A1">
+            <wp:extent cx="2880000" cy="2364459"/>
+            <wp:effectExtent l="0" t="0" r="0" b="0"/>
+            <wp:docPr id="6" name="Imagen 6"/>
+            <wp:cNvGraphicFramePr>
+              <a:graphicFrameLocks xmlns:a="http://schemas.openxmlformats.org/drawingml/2006/main" noChangeAspect="1"/>
+            </wp:cNvGraphicFramePr>
+            <a:graphic xmlns:a="http://schemas.openxmlformats.org/drawingml/2006/main">
+              <a:graphicData uri="http://schemas.openxmlformats.org/drawingml/2006/picture">
+                <pic:pic xmlns:pic="http://schemas.openxmlformats.org/drawingml/2006/picture">
+                  <pic:nvPicPr>
+                    <pic:cNvPr id="1" name=""/>
+                    <pic:cNvPicPr/>
+                  </pic:nvPicPr>
+                  <pic:blipFill rotWithShape="1">
+                    <a:blip r:embed="rId12"/>
+                    <a:srcRect l="835" t="6977" r="1262" b="3466"/>
+                    <a:stretch/>
+                  </pic:blipFill>
+                  <pic:spPr bwMode="auto">
+                    <a:xfrm>
+                      <a:off x="0" y="0"/>
+                      <a:ext cx="2880000" cy="2364459"/>
+                    </a:xfrm>
+                    <a:prstGeom prst="rect">
+                      <a:avLst/>
+                    </a:prstGeom>
+                    <a:ln>
+                      <a:noFill/>
+                    </a:ln>
+                    <a:extLst>
+                      <a:ext uri="{53640926-AAD7-44D8-BBD7-CCE9431645EC}">
+                        <a14:shadowObscured xmlns:a14="http://schemas.microsoft.com/office/drawing/2010/main"/>
+                      </a:ext>
+                    </a:extLst>
+                  </pic:spPr>
+                </pic:pic>
+              </a:graphicData>
+            </a:graphic>
+          </wp:inline>
+        </w:drawing>
+      </w:r>
+    </w:p>
+    <w:p>
+      <w:pPr>
+        <w:pStyle w:val="Prrafodelista"/>
+        <w:numPr>
+          <w:ilvl w:val="0"/>
+          <w:numId w:val="27"/>
+        </w:numPr>
+        <w:pBdr>
+          <w:top w:val="nil"/>
+          <w:left w:val="nil"/>
+          <w:bottom w:val="nil"/>
+          <w:right w:val="nil"/>
+          <w:between w:val="nil"/>
+        </w:pBdr>
+        <w:spacing w:after="120"/>
+        <w:jc w:val="both"/>
+        <w:rPr>
+          <w:bCs/>
+          <w:color w:val="000000"/>
+          <w:sz w:val="24"/>
+          <w:szCs w:val="24"/>
+        </w:rPr>
+      </w:pPr>
+      <w:r>
+        <w:rPr>
+          <w:bCs/>
+          <w:color w:val="000000"/>
+          <w:sz w:val="24"/>
+          <w:szCs w:val="24"/>
+        </w:rPr>
+        <w:t>Se recomienda revisar los dominios de valores de las variables categóricas, con la finalidad de estandarizar categorías (de ser necesario) y asegurarse que sean completos.</w:t>
+      </w:r>
+    </w:p>
+    <w:p>
+      <w:pPr>
+        <w:pBdr>
+          <w:top w:val="nil"/>
+          <w:left w:val="nil"/>
+          <w:bottom w:val="nil"/>
+          <w:right w:val="nil"/>
+          <w:between w:val="nil"/>
+        </w:pBdr>
+        <w:spacing w:after="120"/>
+        <w:jc w:val="both"/>
+        <w:rPr>
+          <w:bCs/>
+          <w:color w:val="000000"/>
+          <w:sz w:val="24"/>
+          <w:szCs w:val="24"/>
+        </w:rPr>
+      </w:pPr>
     </w:p>
     <w:p>
       <w:pPr>
@@ -5377,8 +6164,13 @@
         <w:t>BIODIVERSIDAD\</w:t>
       </w:r>
       <w:r>
-        <w:t>Consolidado trafico 2014_2019-1 FINAL</w:t>
-      </w:r>
+        <w:t xml:space="preserve">Consolidado 2020_Retenciones y </w:t>
+      </w:r>
+      <w:proofErr w:type="spellStart"/>
+      <w:r>
+        <w:t>Rescates_Zonales</w:t>
+      </w:r>
+      <w:proofErr w:type="spellEnd"/>
     </w:p>
     <w:p>
       <w:pPr>
@@ -5412,7 +6204,6 @@
           <w:szCs w:val="24"/>
           <w:highlight w:val="white"/>
         </w:rPr>
-        <w:lastRenderedPageBreak/>
         <w:t>Archivo:</w:t>
       </w:r>
       <w:r>
@@ -5422,7 +6213,7 @@
         <w:t>BIODIVERSIDAD\</w:t>
       </w:r>
       <w:r>
-        <w:t>Rescate_2022 (1)</w:t>
+        <w:t>Consolidado trafico 2014_2019-1 FINAL</w:t>
       </w:r>
     </w:p>
     <w:p>
@@ -5466,7 +6257,7 @@
         <w:t>BIODIVERSIDAD\</w:t>
       </w:r>
       <w:r>
-        <w:t>Rescates y Retenciones CONSOLIDADO NACIONAL_2024</w:t>
+        <w:t>Rescate_2022 (1)</w:t>
       </w:r>
     </w:p>
     <w:p>
@@ -5501,16 +6292,7 @@
           <w:szCs w:val="24"/>
           <w:highlight w:val="white"/>
         </w:rPr>
-        <w:t>Archivo</w:t>
-      </w:r>
-      <w:r>
-        <w:rPr>
-          <w:bCs/>
-          <w:color w:val="000000"/>
-          <w:sz w:val="24"/>
-          <w:szCs w:val="24"/>
-        </w:rPr>
-        <w:t>:</w:t>
+        <w:t>Archivo:</w:t>
       </w:r>
       <w:r>
         <w:t xml:space="preserve"> </w:t>
@@ -5519,7 +6301,7 @@
         <w:t>BIODIVERSIDAD\</w:t>
       </w:r>
       <w:r>
-        <w:t>Retencion_2022 (1)</w:t>
+        <w:t>Rescates y Retenciones CONSOLIDADO NACIONAL_2024</w:t>
       </w:r>
     </w:p>
     <w:p>
@@ -5569,6 +6351,59 @@
         <w:t xml:space="preserve"> </w:t>
       </w:r>
       <w:r>
+        <w:t>BIODIVERSIDAD\</w:t>
+      </w:r>
+      <w:r>
+        <w:t>Retencion_2022 (1)</w:t>
+      </w:r>
+    </w:p>
+    <w:p>
+      <w:pPr>
+        <w:pStyle w:val="Prrafodelista"/>
+        <w:numPr>
+          <w:ilvl w:val="0"/>
+          <w:numId w:val="25"/>
+        </w:numPr>
+        <w:pBdr>
+          <w:top w:val="nil"/>
+          <w:left w:val="nil"/>
+          <w:bottom w:val="nil"/>
+          <w:right w:val="nil"/>
+          <w:between w:val="nil"/>
+        </w:pBdr>
+        <w:spacing w:after="120"/>
+        <w:jc w:val="both"/>
+        <w:rPr>
+          <w:b/>
+          <w:bCs/>
+          <w:color w:val="000000"/>
+          <w:sz w:val="24"/>
+          <w:szCs w:val="24"/>
+        </w:rPr>
+      </w:pPr>
+      <w:r>
+        <w:rPr>
+          <w:bCs/>
+          <w:color w:val="000000"/>
+          <w:sz w:val="24"/>
+          <w:szCs w:val="24"/>
+          <w:highlight w:val="white"/>
+        </w:rPr>
+        <w:t>Archivo</w:t>
+      </w:r>
+      <w:r>
+        <w:rPr>
+          <w:bCs/>
+          <w:color w:val="000000"/>
+          <w:sz w:val="24"/>
+          <w:szCs w:val="24"/>
+        </w:rPr>
+        <w:t>:</w:t>
+      </w:r>
+      <w:r>
+        <w:t xml:space="preserve"> </w:t>
+      </w:r>
+      <w:r>
         <w:t>PROYECTO\</w:t>
       </w:r>
       <w:r>
@@ -6215,34 +7050,7 @@
           <w:szCs w:val="24"/>
           <w:highlight w:val="white"/>
         </w:rPr>
-        <w:t>En</w:t>
-      </w:r>
-      <w:r>
-        <w:rPr>
-          <w:color w:val="000000"/>
-          <w:sz w:val="24"/>
-          <w:szCs w:val="24"/>
-          <w:highlight w:val="white"/>
-        </w:rPr>
-        <w:t xml:space="preserve"> este informe se presentan los primeros resultados del análisis de consistencia y duplicidad de las bases de datos, centrándose especialmente en la consistencia de la información presente en ellas, puesto que al ser llevadas en Excel, presentan celdas combinadas/vacías</w:t>
-      </w:r>
-      <w:r>
-        <w:rPr>
-          <w:color w:val="000000"/>
-          <w:sz w:val="24"/>
-          <w:szCs w:val="24"/>
-          <w:highlight w:val="white"/>
-        </w:rPr>
-        <w:t xml:space="preserve"> que dificultan su lectura, tratamiento y análisis</w:t>
-      </w:r>
-      <w:r>
-        <w:rPr>
-          <w:color w:val="000000"/>
-          <w:sz w:val="24"/>
-          <w:szCs w:val="24"/>
-          <w:highlight w:val="white"/>
-        </w:rPr>
-        <w:t>.</w:t>
+        <w:t>En este informe se presentan los primeros resultados del análisis de consistencia y duplicidad de las bases de datos, centrándose especialmente en la consistencia de la información presente en ellas, puesto que al ser llevadas en Excel, presentan celdas combinadas/vacías que dificultan su lectura, tratamiento y análisis.</w:t>
       </w:r>
     </w:p>
     <w:p>
@@ -6295,16 +7103,7 @@
           <w:szCs w:val="24"/>
           <w:highlight w:val="white"/>
         </w:rPr>
-        <w:t xml:space="preserve">Para lograr una estandarización de nombres y dominio de valores (categorías de las variables) comunes entre las diferentes bases de datos se sugiere utilizar las categorías descritas en CITES </w:t>
-      </w:r>
-      <w:r>
-        <w:rPr>
-          <w:color w:val="000000"/>
-          <w:sz w:val="24"/>
-          <w:szCs w:val="24"/>
-          <w:highlight w:val="white"/>
-        </w:rPr>
-        <w:t xml:space="preserve">para las variables XXXX. Mientras que para las variables de ubicación </w:t>
+        <w:t xml:space="preserve">Para lograr una estandarización de nombres y dominio de valores (categorías de las variables) comunes entre las diferentes bases de datos se sugiere utilizar las categorías descritas en CITES para las variables XXXX. Mientras que para las variables de ubicación </w:t>
       </w:r>
       <w:r>
         <w:rPr>
@@ -6435,8 +7234,6 @@
           <w:highlight w:val="white"/>
         </w:rPr>
       </w:pPr>
-      <w:bookmarkStart w:id="0" w:name="_GoBack"/>
-      <w:bookmarkEnd w:id="0"/>
     </w:p>
     <w:p>
       <w:pPr>
@@ -6513,8 +7310,8 @@
       </w:r>
     </w:p>
     <w:sectPr>
-      <w:headerReference w:type="default" r:id="rId9"/>
-      <w:footerReference w:type="default" r:id="rId10"/>
+      <w:headerReference w:type="default" r:id="rId13"/>
+      <w:footerReference w:type="default" r:id="rId14"/>
       <w:pgSz w:w="12240" w:h="15840"/>
       <w:pgMar w:top="1440" w:right="1440" w:bottom="1440" w:left="1440" w:header="720" w:footer="720" w:gutter="0"/>
       <w:pgNumType w:start="1"/>
@@ -6568,7 +7365,7 @@
       <w:rPr>
         <w:noProof/>
       </w:rPr>
-      <w:t>7</w:t>
+      <w:t>9</w:t>
     </w:r>
     <w:r>
       <w:fldChar w:fldCharType="end"/>
@@ -6765,6 +7562,119 @@
     </w:lvl>
   </w:abstractNum>
   <w:abstractNum w:abstractNumId="1">
+    <w:nsid w:val="0AD53E07"/>
+    <w:multiLevelType w:val="hybridMultilevel"/>
+    <w:tmpl w:val="8BE2004E"/>
+    <w:lvl w:ilvl="0" w:tplc="300A0001">
+      <w:start w:val="1"/>
+      <w:numFmt w:val="bullet"/>
+      <w:lvlText w:val=""/>
+      <w:lvlJc w:val="left"/>
+      <w:pPr>
+        <w:ind w:left="1080" w:hanging="360"/>
+      </w:pPr>
+      <w:rPr>
+        <w:rFonts w:ascii="Symbol" w:hAnsi="Symbol" w:hint="default"/>
+      </w:rPr>
+    </w:lvl>
+    <w:lvl w:ilvl="1" w:tplc="300A0003">
+      <w:start w:val="1"/>
+      <w:numFmt w:val="bullet"/>
+      <w:lvlText w:val="o"/>
+      <w:lvlJc w:val="left"/>
+      <w:pPr>
+        <w:ind w:left="1800" w:hanging="360"/>
+      </w:pPr>
+      <w:rPr>
+        <w:rFonts w:ascii="Courier New" w:hAnsi="Courier New" w:cs="Courier New" w:hint="default"/>
+      </w:rPr>
+    </w:lvl>
+    <w:lvl w:ilvl="2" w:tplc="300A0005">
+      <w:start w:val="1"/>
+      <w:numFmt w:val="bullet"/>
+      <w:lvlText w:val=""/>
+      <w:lvlJc w:val="left"/>
+      <w:pPr>
+        <w:ind w:left="2520" w:hanging="360"/>
+      </w:pPr>
+      <w:rPr>
+        <w:rFonts w:ascii="Wingdings" w:hAnsi="Wingdings" w:hint="default"/>
+      </w:rPr>
+    </w:lvl>
+    <w:lvl w:ilvl="3" w:tplc="300A0001">
+      <w:start w:val="1"/>
+      <w:numFmt w:val="bullet"/>
+      <w:lvlText w:val=""/>
+      <w:lvlJc w:val="left"/>
+      <w:pPr>
+        <w:ind w:left="3240" w:hanging="360"/>
+      </w:pPr>
+      <w:rPr>
+        <w:rFonts w:ascii="Symbol" w:hAnsi="Symbol" w:hint="default"/>
+      </w:rPr>
+    </w:lvl>
+    <w:lvl w:ilvl="4" w:tplc="300A0003" w:tentative="1">
+      <w:start w:val="1"/>
+      <w:numFmt w:val="bullet"/>
+      <w:lvlText w:val="o"/>
+      <w:lvlJc w:val="left"/>
+      <w:pPr>
+        <w:ind w:left="3960" w:hanging="360"/>
+      </w:pPr>
+      <w:rPr>
+        <w:rFonts w:ascii="Courier New" w:hAnsi="Courier New" w:cs="Courier New" w:hint="default"/>
+      </w:rPr>
+    </w:lvl>
+    <w:lvl w:ilvl="5" w:tplc="300A0005" w:tentative="1">
+      <w:start w:val="1"/>
+      <w:numFmt w:val="bullet"/>
+      <w:lvlText w:val=""/>
+      <w:lvlJc w:val="left"/>
+      <w:pPr>
+        <w:ind w:left="4680" w:hanging="360"/>
+      </w:pPr>
+      <w:rPr>
+        <w:rFonts w:ascii="Wingdings" w:hAnsi="Wingdings" w:hint="default"/>
+      </w:rPr>
+    </w:lvl>
+    <w:lvl w:ilvl="6" w:tplc="300A0001" w:tentative="1">
+      <w:start w:val="1"/>
+      <w:numFmt w:val="bullet"/>
+      <w:lvlText w:val=""/>
+      <w:lvlJc w:val="left"/>
+      <w:pPr>
+        <w:ind w:left="5400" w:hanging="360"/>
+      </w:pPr>
+      <w:rPr>
+        <w:rFonts w:ascii="Symbol" w:hAnsi="Symbol" w:hint="default"/>
+      </w:rPr>
+    </w:lvl>
+    <w:lvl w:ilvl="7" w:tplc="300A0003" w:tentative="1">
+      <w:start w:val="1"/>
+      <w:numFmt w:val="bullet"/>
+      <w:lvlText w:val="o"/>
+      <w:lvlJc w:val="left"/>
+      <w:pPr>
+        <w:ind w:left="6120" w:hanging="360"/>
+      </w:pPr>
+      <w:rPr>
+        <w:rFonts w:ascii="Courier New" w:hAnsi="Courier New" w:cs="Courier New" w:hint="default"/>
+      </w:rPr>
+    </w:lvl>
+    <w:lvl w:ilvl="8" w:tplc="300A0005" w:tentative="1">
+      <w:start w:val="1"/>
+      <w:numFmt w:val="bullet"/>
+      <w:lvlText w:val=""/>
+      <w:lvlJc w:val="left"/>
+      <w:pPr>
+        <w:ind w:left="6840" w:hanging="360"/>
+      </w:pPr>
+      <w:rPr>
+        <w:rFonts w:ascii="Wingdings" w:hAnsi="Wingdings" w:hint="default"/>
+      </w:rPr>
+    </w:lvl>
+  </w:abstractNum>
+  <w:abstractNum w:abstractNumId="2">
     <w:nsid w:val="0E43473F"/>
     <w:multiLevelType w:val="multilevel"/>
     <w:tmpl w:val="F43C4BAE"/>
@@ -6850,7 +7760,7 @@
       </w:pPr>
     </w:lvl>
   </w:abstractNum>
-  <w:abstractNum w:abstractNumId="2">
+  <w:abstractNum w:abstractNumId="3">
     <w:nsid w:val="146E046F"/>
     <w:multiLevelType w:val="hybridMultilevel"/>
     <w:tmpl w:val="98E05AD6"/>
@@ -6936,7 +7846,7 @@
       </w:pPr>
     </w:lvl>
   </w:abstractNum>
-  <w:abstractNum w:abstractNumId="3">
+  <w:abstractNum w:abstractNumId="4">
     <w:nsid w:val="1969015A"/>
     <w:multiLevelType w:val="hybridMultilevel"/>
     <w:tmpl w:val="BD38A11A"/>
@@ -7025,7 +7935,7 @@
       </w:pPr>
     </w:lvl>
   </w:abstractNum>
-  <w:abstractNum w:abstractNumId="4">
+  <w:abstractNum w:abstractNumId="5">
     <w:nsid w:val="2D06752D"/>
     <w:multiLevelType w:val="hybridMultilevel"/>
     <w:tmpl w:val="BD38A11A"/>
@@ -7114,7 +8024,7 @@
       </w:pPr>
     </w:lvl>
   </w:abstractNum>
-  <w:abstractNum w:abstractNumId="5">
+  <w:abstractNum w:abstractNumId="6">
     <w:nsid w:val="2E314C49"/>
     <w:multiLevelType w:val="hybridMultilevel"/>
     <w:tmpl w:val="A8229018"/>
@@ -7227,7 +8137,7 @@
       </w:rPr>
     </w:lvl>
   </w:abstractNum>
-  <w:abstractNum w:abstractNumId="6">
+  <w:abstractNum w:abstractNumId="7">
     <w:nsid w:val="328B4A96"/>
     <w:multiLevelType w:val="multilevel"/>
     <w:tmpl w:val="2578DBC8"/>
@@ -7340,7 +8250,7 @@
       </w:pPr>
     </w:lvl>
   </w:abstractNum>
-  <w:abstractNum w:abstractNumId="7">
+  <w:abstractNum w:abstractNumId="8">
     <w:nsid w:val="32BE5278"/>
     <w:multiLevelType w:val="hybridMultilevel"/>
     <w:tmpl w:val="E7DC8CCC"/>
@@ -7453,7 +8363,7 @@
       </w:rPr>
     </w:lvl>
   </w:abstractNum>
-  <w:abstractNum w:abstractNumId="8">
+  <w:abstractNum w:abstractNumId="9">
     <w:nsid w:val="36CB46DD"/>
     <w:multiLevelType w:val="hybridMultilevel"/>
     <w:tmpl w:val="BD38A11A"/>
@@ -7542,7 +8452,7 @@
       </w:pPr>
     </w:lvl>
   </w:abstractNum>
-  <w:abstractNum w:abstractNumId="9">
+  <w:abstractNum w:abstractNumId="10">
     <w:nsid w:val="40FB0C3C"/>
     <w:multiLevelType w:val="hybridMultilevel"/>
     <w:tmpl w:val="97AC064E"/>
@@ -7655,7 +8565,7 @@
       </w:rPr>
     </w:lvl>
   </w:abstractNum>
-  <w:abstractNum w:abstractNumId="10">
+  <w:abstractNum w:abstractNumId="11">
     <w:nsid w:val="437405CB"/>
     <w:multiLevelType w:val="multilevel"/>
     <w:tmpl w:val="E50484B2"/>
@@ -7772,7 +8682,7 @@
       </w:rPr>
     </w:lvl>
   </w:abstractNum>
-  <w:abstractNum w:abstractNumId="11">
+  <w:abstractNum w:abstractNumId="12">
     <w:nsid w:val="48146FAC"/>
     <w:multiLevelType w:val="multilevel"/>
     <w:tmpl w:val="5DDC39DA"/>
@@ -7889,7 +8799,7 @@
       </w:rPr>
     </w:lvl>
   </w:abstractNum>
-  <w:abstractNum w:abstractNumId="12">
+  <w:abstractNum w:abstractNumId="13">
     <w:nsid w:val="4E5C60C5"/>
     <w:multiLevelType w:val="multilevel"/>
     <w:tmpl w:val="5DDC39DA"/>
@@ -8006,7 +8916,120 @@
       </w:rPr>
     </w:lvl>
   </w:abstractNum>
-  <w:abstractNum w:abstractNumId="13">
+  <w:abstractNum w:abstractNumId="14">
+    <w:nsid w:val="56776CE7"/>
+    <w:multiLevelType w:val="hybridMultilevel"/>
+    <w:tmpl w:val="359AB970"/>
+    <w:lvl w:ilvl="0" w:tplc="300A0001">
+      <w:start w:val="1"/>
+      <w:numFmt w:val="bullet"/>
+      <w:lvlText w:val=""/>
+      <w:lvlJc w:val="left"/>
+      <w:pPr>
+        <w:ind w:left="1080" w:hanging="360"/>
+      </w:pPr>
+      <w:rPr>
+        <w:rFonts w:ascii="Symbol" w:hAnsi="Symbol" w:hint="default"/>
+      </w:rPr>
+    </w:lvl>
+    <w:lvl w:ilvl="1" w:tplc="300A0003" w:tentative="1">
+      <w:start w:val="1"/>
+      <w:numFmt w:val="bullet"/>
+      <w:lvlText w:val="o"/>
+      <w:lvlJc w:val="left"/>
+      <w:pPr>
+        <w:ind w:left="1800" w:hanging="360"/>
+      </w:pPr>
+      <w:rPr>
+        <w:rFonts w:ascii="Courier New" w:hAnsi="Courier New" w:cs="Courier New" w:hint="default"/>
+      </w:rPr>
+    </w:lvl>
+    <w:lvl w:ilvl="2" w:tplc="300A0005" w:tentative="1">
+      <w:start w:val="1"/>
+      <w:numFmt w:val="bullet"/>
+      <w:lvlText w:val=""/>
+      <w:lvlJc w:val="left"/>
+      <w:pPr>
+        <w:ind w:left="2520" w:hanging="360"/>
+      </w:pPr>
+      <w:rPr>
+        <w:rFonts w:ascii="Wingdings" w:hAnsi="Wingdings" w:hint="default"/>
+      </w:rPr>
+    </w:lvl>
+    <w:lvl w:ilvl="3" w:tplc="300A0001" w:tentative="1">
+      <w:start w:val="1"/>
+      <w:numFmt w:val="bullet"/>
+      <w:lvlText w:val=""/>
+      <w:lvlJc w:val="left"/>
+      <w:pPr>
+        <w:ind w:left="3240" w:hanging="360"/>
+      </w:pPr>
+      <w:rPr>
+        <w:rFonts w:ascii="Symbol" w:hAnsi="Symbol" w:hint="default"/>
+      </w:rPr>
+    </w:lvl>
+    <w:lvl w:ilvl="4" w:tplc="300A0003" w:tentative="1">
+      <w:start w:val="1"/>
+      <w:numFmt w:val="bullet"/>
+      <w:lvlText w:val="o"/>
+      <w:lvlJc w:val="left"/>
+      <w:pPr>
+        <w:ind w:left="3960" w:hanging="360"/>
+      </w:pPr>
+      <w:rPr>
+        <w:rFonts w:ascii="Courier New" w:hAnsi="Courier New" w:cs="Courier New" w:hint="default"/>
+      </w:rPr>
+    </w:lvl>
+    <w:lvl w:ilvl="5" w:tplc="300A0005" w:tentative="1">
+      <w:start w:val="1"/>
+      <w:numFmt w:val="bullet"/>
+      <w:lvlText w:val=""/>
+      <w:lvlJc w:val="left"/>
+      <w:pPr>
+        <w:ind w:left="4680" w:hanging="360"/>
+      </w:pPr>
+      <w:rPr>
+        <w:rFonts w:ascii="Wingdings" w:hAnsi="Wingdings" w:hint="default"/>
+      </w:rPr>
+    </w:lvl>
+    <w:lvl w:ilvl="6" w:tplc="300A0001" w:tentative="1">
+      <w:start w:val="1"/>
+      <w:numFmt w:val="bullet"/>
+      <w:lvlText w:val=""/>
+      <w:lvlJc w:val="left"/>
+      <w:pPr>
+        <w:ind w:left="5400" w:hanging="360"/>
+      </w:pPr>
+      <w:rPr>
+        <w:rFonts w:ascii="Symbol" w:hAnsi="Symbol" w:hint="default"/>
+      </w:rPr>
+    </w:lvl>
+    <w:lvl w:ilvl="7" w:tplc="300A0003" w:tentative="1">
+      <w:start w:val="1"/>
+      <w:numFmt w:val="bullet"/>
+      <w:lvlText w:val="o"/>
+      <w:lvlJc w:val="left"/>
+      <w:pPr>
+        <w:ind w:left="6120" w:hanging="360"/>
+      </w:pPr>
+      <w:rPr>
+        <w:rFonts w:ascii="Courier New" w:hAnsi="Courier New" w:cs="Courier New" w:hint="default"/>
+      </w:rPr>
+    </w:lvl>
+    <w:lvl w:ilvl="8" w:tplc="300A0005" w:tentative="1">
+      <w:start w:val="1"/>
+      <w:numFmt w:val="bullet"/>
+      <w:lvlText w:val=""/>
+      <w:lvlJc w:val="left"/>
+      <w:pPr>
+        <w:ind w:left="6840" w:hanging="360"/>
+      </w:pPr>
+      <w:rPr>
+        <w:rFonts w:ascii="Wingdings" w:hAnsi="Wingdings" w:hint="default"/>
+      </w:rPr>
+    </w:lvl>
+  </w:abstractNum>
+  <w:abstractNum w:abstractNumId="15">
     <w:nsid w:val="57F52B4B"/>
     <w:multiLevelType w:val="multilevel"/>
     <w:tmpl w:val="2062BC20"/>
@@ -8119,7 +9142,7 @@
       </w:rPr>
     </w:lvl>
   </w:abstractNum>
-  <w:abstractNum w:abstractNumId="14">
+  <w:abstractNum w:abstractNumId="16">
     <w:nsid w:val="5B2D0D08"/>
     <w:multiLevelType w:val="hybridMultilevel"/>
     <w:tmpl w:val="4CEA17C6"/>
@@ -8232,7 +9255,7 @@
       </w:rPr>
     </w:lvl>
   </w:abstractNum>
-  <w:abstractNum w:abstractNumId="15">
+  <w:abstractNum w:abstractNumId="17">
     <w:nsid w:val="5BCA303D"/>
     <w:multiLevelType w:val="hybridMultilevel"/>
     <w:tmpl w:val="8BC6BD7E"/>
@@ -8345,7 +9368,7 @@
       </w:rPr>
     </w:lvl>
   </w:abstractNum>
-  <w:abstractNum w:abstractNumId="16">
+  <w:abstractNum w:abstractNumId="18">
     <w:nsid w:val="5CBD1059"/>
     <w:multiLevelType w:val="hybridMultilevel"/>
     <w:tmpl w:val="BD38A11A"/>
@@ -8434,7 +9457,7 @@
       </w:pPr>
     </w:lvl>
   </w:abstractNum>
-  <w:abstractNum w:abstractNumId="17">
+  <w:abstractNum w:abstractNumId="19">
     <w:nsid w:val="65193B33"/>
     <w:multiLevelType w:val="hybridMultilevel"/>
     <w:tmpl w:val="98DE0FFC"/>
@@ -8520,7 +9543,7 @@
       </w:pPr>
     </w:lvl>
   </w:abstractNum>
-  <w:abstractNum w:abstractNumId="18">
+  <w:abstractNum w:abstractNumId="20">
     <w:nsid w:val="669406AE"/>
     <w:multiLevelType w:val="hybridMultilevel"/>
     <w:tmpl w:val="069E2D28"/>
@@ -8633,7 +9656,7 @@
       </w:rPr>
     </w:lvl>
   </w:abstractNum>
-  <w:abstractNum w:abstractNumId="19">
+  <w:abstractNum w:abstractNumId="21">
     <w:nsid w:val="67D40F68"/>
     <w:multiLevelType w:val="hybridMultilevel"/>
     <w:tmpl w:val="92DA5F02"/>
@@ -8746,7 +9769,7 @@
       </w:rPr>
     </w:lvl>
   </w:abstractNum>
-  <w:abstractNum w:abstractNumId="20">
+  <w:abstractNum w:abstractNumId="22">
     <w:nsid w:val="6A953435"/>
     <w:multiLevelType w:val="hybridMultilevel"/>
     <w:tmpl w:val="37066B0C"/>
@@ -8859,7 +9882,120 @@
       </w:rPr>
     </w:lvl>
   </w:abstractNum>
-  <w:abstractNum w:abstractNumId="21">
+  <w:abstractNum w:abstractNumId="23">
+    <w:nsid w:val="6B6D0DDF"/>
+    <w:multiLevelType w:val="hybridMultilevel"/>
+    <w:tmpl w:val="3C06424A"/>
+    <w:lvl w:ilvl="0" w:tplc="300A0001">
+      <w:start w:val="1"/>
+      <w:numFmt w:val="bullet"/>
+      <w:lvlText w:val=""/>
+      <w:lvlJc w:val="left"/>
+      <w:pPr>
+        <w:ind w:left="1080" w:hanging="360"/>
+      </w:pPr>
+      <w:rPr>
+        <w:rFonts w:ascii="Symbol" w:hAnsi="Symbol" w:hint="default"/>
+      </w:rPr>
+    </w:lvl>
+    <w:lvl w:ilvl="1" w:tplc="300A0003" w:tentative="1">
+      <w:start w:val="1"/>
+      <w:numFmt w:val="bullet"/>
+      <w:lvlText w:val="o"/>
+      <w:lvlJc w:val="left"/>
+      <w:pPr>
+        <w:ind w:left="1800" w:hanging="360"/>
+      </w:pPr>
+      <w:rPr>
+        <w:rFonts w:ascii="Courier New" w:hAnsi="Courier New" w:cs="Courier New" w:hint="default"/>
+      </w:rPr>
+    </w:lvl>
+    <w:lvl w:ilvl="2" w:tplc="300A0005" w:tentative="1">
+      <w:start w:val="1"/>
+      <w:numFmt w:val="bullet"/>
+      <w:lvlText w:val=""/>
+      <w:lvlJc w:val="left"/>
+      <w:pPr>
+        <w:ind w:left="2520" w:hanging="360"/>
+      </w:pPr>
+      <w:rPr>
+        <w:rFonts w:ascii="Wingdings" w:hAnsi="Wingdings" w:hint="default"/>
+      </w:rPr>
+    </w:lvl>
+    <w:lvl w:ilvl="3" w:tplc="300A0001" w:tentative="1">
+      <w:start w:val="1"/>
+      <w:numFmt w:val="bullet"/>
+      <w:lvlText w:val=""/>
+      <w:lvlJc w:val="left"/>
+      <w:pPr>
+        <w:ind w:left="3240" w:hanging="360"/>
+      </w:pPr>
+      <w:rPr>
+        <w:rFonts w:ascii="Symbol" w:hAnsi="Symbol" w:hint="default"/>
+      </w:rPr>
+    </w:lvl>
+    <w:lvl w:ilvl="4" w:tplc="300A0003" w:tentative="1">
+      <w:start w:val="1"/>
+      <w:numFmt w:val="bullet"/>
+      <w:lvlText w:val="o"/>
+      <w:lvlJc w:val="left"/>
+      <w:pPr>
+        <w:ind w:left="3960" w:hanging="360"/>
+      </w:pPr>
+      <w:rPr>
+        <w:rFonts w:ascii="Courier New" w:hAnsi="Courier New" w:cs="Courier New" w:hint="default"/>
+      </w:rPr>
+    </w:lvl>
+    <w:lvl w:ilvl="5" w:tplc="300A0005" w:tentative="1">
+      <w:start w:val="1"/>
+      <w:numFmt w:val="bullet"/>
+      <w:lvlText w:val=""/>
+      <w:lvlJc w:val="left"/>
+      <w:pPr>
+        <w:ind w:left="4680" w:hanging="360"/>
+      </w:pPr>
+      <w:rPr>
+        <w:rFonts w:ascii="Wingdings" w:hAnsi="Wingdings" w:hint="default"/>
+      </w:rPr>
+    </w:lvl>
+    <w:lvl w:ilvl="6" w:tplc="300A0001" w:tentative="1">
+      <w:start w:val="1"/>
+      <w:numFmt w:val="bullet"/>
+      <w:lvlText w:val=""/>
+      <w:lvlJc w:val="left"/>
+      <w:pPr>
+        <w:ind w:left="5400" w:hanging="360"/>
+      </w:pPr>
+      <w:rPr>
+        <w:rFonts w:ascii="Symbol" w:hAnsi="Symbol" w:hint="default"/>
+      </w:rPr>
+    </w:lvl>
+    <w:lvl w:ilvl="7" w:tplc="300A0003" w:tentative="1">
+      <w:start w:val="1"/>
+      <w:numFmt w:val="bullet"/>
+      <w:lvlText w:val="o"/>
+      <w:lvlJc w:val="left"/>
+      <w:pPr>
+        <w:ind w:left="6120" w:hanging="360"/>
+      </w:pPr>
+      <w:rPr>
+        <w:rFonts w:ascii="Courier New" w:hAnsi="Courier New" w:cs="Courier New" w:hint="default"/>
+      </w:rPr>
+    </w:lvl>
+    <w:lvl w:ilvl="8" w:tplc="300A0005" w:tentative="1">
+      <w:start w:val="1"/>
+      <w:numFmt w:val="bullet"/>
+      <w:lvlText w:val=""/>
+      <w:lvlJc w:val="left"/>
+      <w:pPr>
+        <w:ind w:left="6840" w:hanging="360"/>
+      </w:pPr>
+      <w:rPr>
+        <w:rFonts w:ascii="Wingdings" w:hAnsi="Wingdings" w:hint="default"/>
+      </w:rPr>
+    </w:lvl>
+  </w:abstractNum>
+  <w:abstractNum w:abstractNumId="24">
     <w:nsid w:val="73D75A0D"/>
     <w:multiLevelType w:val="hybridMultilevel"/>
     <w:tmpl w:val="5FBE6B02"/>
@@ -8972,7 +10108,7 @@
       </w:rPr>
     </w:lvl>
   </w:abstractNum>
-  <w:abstractNum w:abstractNumId="22">
+  <w:abstractNum w:abstractNumId="25">
     <w:nsid w:val="751621A1"/>
     <w:multiLevelType w:val="hybridMultilevel"/>
     <w:tmpl w:val="C38A1252"/>
@@ -9085,7 +10221,7 @@
       </w:rPr>
     </w:lvl>
   </w:abstractNum>
-  <w:abstractNum w:abstractNumId="23">
+  <w:abstractNum w:abstractNumId="26">
     <w:nsid w:val="78EA7BDC"/>
     <w:multiLevelType w:val="hybridMultilevel"/>
     <w:tmpl w:val="CE3E97BA"/>
@@ -9198,7 +10334,7 @@
       </w:rPr>
     </w:lvl>
   </w:abstractNum>
-  <w:abstractNum w:abstractNumId="24">
+  <w:abstractNum w:abstractNumId="27">
     <w:nsid w:val="7ADD4CB3"/>
     <w:multiLevelType w:val="hybridMultilevel"/>
     <w:tmpl w:val="83946666"/>
@@ -9312,79 +10448,88 @@
     </w:lvl>
   </w:abstractNum>
   <w:num w:numId="1">
+    <w:abstractNumId w:val="13"/>
+  </w:num>
+  <w:num w:numId="2">
+    <w:abstractNumId w:val="15"/>
+  </w:num>
+  <w:num w:numId="3">
+    <w:abstractNumId w:val="11"/>
+  </w:num>
+  <w:num w:numId="4">
+    <w:abstractNumId w:val="2"/>
+  </w:num>
+  <w:num w:numId="5">
+    <w:abstractNumId w:val="20"/>
+  </w:num>
+  <w:num w:numId="6">
     <w:abstractNumId w:val="12"/>
   </w:num>
-  <w:num w:numId="2">
-    <w:abstractNumId w:val="13"/>
+  <w:num w:numId="7">
+    <w:abstractNumId w:val="24"/>
   </w:num>
-  <w:num w:numId="3">
+  <w:num w:numId="8">
+    <w:abstractNumId w:val="21"/>
+  </w:num>
+  <w:num w:numId="9">
+    <w:abstractNumId w:val="7"/>
+  </w:num>
+  <w:num w:numId="10">
     <w:abstractNumId w:val="10"/>
   </w:num>
-  <w:num w:numId="4">
-    <w:abstractNumId w:val="1"/>
-  </w:num>
-  <w:num w:numId="5">
-    <w:abstractNumId w:val="18"/>
-  </w:num>
-  <w:num w:numId="6">
-    <w:abstractNumId w:val="11"/>
-  </w:num>
-  <w:num w:numId="7">
-    <w:abstractNumId w:val="21"/>
-  </w:num>
-  <w:num w:numId="8">
-    <w:abstractNumId w:val="19"/>
-  </w:num>
-  <w:num w:numId="9">
+  <w:num w:numId="11">
     <w:abstractNumId w:val="6"/>
   </w:num>
-  <w:num w:numId="10">
-    <w:abstractNumId w:val="9"/>
-  </w:num>
-  <w:num w:numId="11">
-    <w:abstractNumId w:val="5"/>
-  </w:num>
   <w:num w:numId="12">
-    <w:abstractNumId w:val="7"/>
+    <w:abstractNumId w:val="8"/>
   </w:num>
   <w:num w:numId="13">
-    <w:abstractNumId w:val="23"/>
+    <w:abstractNumId w:val="26"/>
   </w:num>
   <w:num w:numId="14">
-    <w:abstractNumId w:val="24"/>
+    <w:abstractNumId w:val="27"/>
   </w:num>
   <w:num w:numId="15">
-    <w:abstractNumId w:val="15"/>
+    <w:abstractNumId w:val="17"/>
   </w:num>
   <w:num w:numId="16">
-    <w:abstractNumId w:val="2"/>
+    <w:abstractNumId w:val="3"/>
   </w:num>
   <w:num w:numId="17">
-    <w:abstractNumId w:val="14"/>
+    <w:abstractNumId w:val="16"/>
   </w:num>
   <w:num w:numId="18">
     <w:abstractNumId w:val="0"/>
   </w:num>
   <w:num w:numId="19">
+    <w:abstractNumId w:val="25"/>
+  </w:num>
+  <w:num w:numId="20">
     <w:abstractNumId w:val="22"/>
   </w:num>
-  <w:num w:numId="20">
-    <w:abstractNumId w:val="20"/>
-  </w:num>
   <w:num w:numId="21">
-    <w:abstractNumId w:val="17"/>
+    <w:abstractNumId w:val="19"/>
   </w:num>
   <w:num w:numId="22">
-    <w:abstractNumId w:val="8"/>
+    <w:abstractNumId w:val="9"/>
   </w:num>
   <w:num w:numId="23">
-    <w:abstractNumId w:val="16"/>
+    <w:abstractNumId w:val="18"/>
   </w:num>
   <w:num w:numId="24">
+    <w:abstractNumId w:val="5"/>
+  </w:num>
+  <w:num w:numId="25">
     <w:abstractNumId w:val="4"/>
   </w:num>
-  <w:num w:numId="25">
-    <w:abstractNumId w:val="3"/>
+  <w:num w:numId="26">
+    <w:abstractNumId w:val="1"/>
+  </w:num>
+  <w:num w:numId="27">
+    <w:abstractNumId w:val="23"/>
+  </w:num>
+  <w:num w:numId="28">
+    <w:abstractNumId w:val="14"/>
   </w:num>
 </w:numbering>
 </file>
@@ -10823,7 +11968,7 @@
 </file>
 
 <file path=customXml/itemProps2.xml><?xml version="1.0" encoding="utf-8"?>
-<ds:datastoreItem xmlns:ds="http://schemas.openxmlformats.org/officeDocument/2006/customXml" ds:itemID="{D0B98002-1809-48CF-BFDC-46344C45BEA3}">
+<ds:datastoreItem xmlns:ds="http://schemas.openxmlformats.org/officeDocument/2006/customXml" ds:itemID="{79821B47-1F99-410E-84AE-D6E44E59670D}">
   <ds:schemaRefs>
     <ds:schemaRef ds:uri="http://schemas.openxmlformats.org/officeDocument/2006/bibliography"/>
   </ds:schemaRefs>

</xml_diff>

<commit_message>
AG: cambios sobre el informe de entrega en rojo
</commit_message>
<xml_diff>
--- a/05_Entregable 3/previo/CWT Producto 3 - Análisis comparativo de fuentes de datos.docx
+++ b/05_Entregable 3/previo/CWT Producto 3 - Análisis comparativo de fuentes de datos.docx
@@ -518,59 +518,13 @@
           <w:szCs w:val="24"/>
         </w:rPr>
       </w:pPr>
-      <w:proofErr w:type="spellStart"/>
-      <w:r>
-        <w:rPr>
-          <w:color w:val="000000"/>
-          <w:sz w:val="24"/>
-          <w:szCs w:val="24"/>
-        </w:rPr>
-        <w:t>Wildlife</w:t>
-      </w:r>
-      <w:proofErr w:type="spellEnd"/>
-      <w:r>
-        <w:rPr>
-          <w:color w:val="000000"/>
-          <w:sz w:val="24"/>
-          <w:szCs w:val="24"/>
-        </w:rPr>
-        <w:t xml:space="preserve"> </w:t>
-      </w:r>
-      <w:proofErr w:type="spellStart"/>
-      <w:r>
-        <w:rPr>
-          <w:color w:val="000000"/>
-          <w:sz w:val="24"/>
-          <w:szCs w:val="24"/>
-        </w:rPr>
-        <w:t>Conservation</w:t>
-      </w:r>
-      <w:proofErr w:type="spellEnd"/>
-      <w:r>
-        <w:rPr>
-          <w:color w:val="000000"/>
-          <w:sz w:val="24"/>
-          <w:szCs w:val="24"/>
-        </w:rPr>
-        <w:t xml:space="preserve"> </w:t>
-      </w:r>
-      <w:proofErr w:type="spellStart"/>
-      <w:r>
-        <w:rPr>
-          <w:color w:val="000000"/>
-          <w:sz w:val="24"/>
-          <w:szCs w:val="24"/>
-        </w:rPr>
-        <w:t>Society</w:t>
-      </w:r>
-      <w:proofErr w:type="spellEnd"/>
-      <w:r>
-        <w:rPr>
-          <w:color w:val="000000"/>
-          <w:sz w:val="24"/>
-          <w:szCs w:val="24"/>
-        </w:rPr>
-        <w:t xml:space="preserve"> (WCS)</w:t>
+      <w:r>
+        <w:rPr>
+          <w:color w:val="000000"/>
+          <w:sz w:val="24"/>
+          <w:szCs w:val="24"/>
+        </w:rPr>
+        <w:t>Wildlife Conservation Society (WCS)</w:t>
       </w:r>
       <w:r>
         <w:rPr>
@@ -3972,6 +3926,213 @@
           <w:between w:val="nil"/>
         </w:pBdr>
         <w:spacing w:after="120"/>
+        <w:ind w:left="1080"/>
+        <w:jc w:val="both"/>
+        <w:rPr>
+          <w:color w:val="FF0000"/>
+          <w:sz w:val="24"/>
+          <w:szCs w:val="24"/>
+          <w:highlight w:val="white"/>
+        </w:rPr>
+      </w:pPr>
+      <w:r>
+        <w:rPr>
+          <w:color w:val="FF0000"/>
+          <w:sz w:val="24"/>
+          <w:szCs w:val="24"/>
+          <w:highlight w:val="white"/>
+        </w:rPr>
+        <w:t>Alternativa:</w:t>
+      </w:r>
+    </w:p>
+    <w:p>
+      <w:pPr>
+        <w:pBdr>
+          <w:top w:val="nil"/>
+          <w:left w:val="nil"/>
+          <w:bottom w:val="nil"/>
+          <w:right w:val="nil"/>
+          <w:between w:val="nil"/>
+        </w:pBdr>
+        <w:spacing w:after="120"/>
+        <w:ind w:left="1080"/>
+        <w:jc w:val="both"/>
+        <w:rPr>
+          <w:color w:val="FF0000"/>
+          <w:sz w:val="24"/>
+          <w:szCs w:val="24"/>
+          <w:highlight w:val="white"/>
+        </w:rPr>
+      </w:pPr>
+      <w:r>
+        <w:rPr>
+          <w:color w:val="FF0000"/>
+          <w:sz w:val="24"/>
+          <w:szCs w:val="24"/>
+          <w:highlight w:val="white"/>
+        </w:rPr>
+        <w:t>Nombres, Descripción e Identificador de variables.</w:t>
+      </w:r>
+    </w:p>
+    <w:p>
+      <w:pPr>
+        <w:pBdr>
+          <w:top w:val="nil"/>
+          <w:left w:val="nil"/>
+          <w:bottom w:val="nil"/>
+          <w:right w:val="nil"/>
+          <w:between w:val="nil"/>
+        </w:pBdr>
+        <w:spacing w:after="120"/>
+        <w:ind w:left="1080"/>
+        <w:jc w:val="both"/>
+        <w:rPr>
+          <w:color w:val="FF0000"/>
+          <w:sz w:val="24"/>
+          <w:szCs w:val="24"/>
+          <w:highlight w:val="white"/>
+        </w:rPr>
+      </w:pPr>
+      <w:r>
+        <w:rPr>
+          <w:color w:val="FF0000"/>
+          <w:sz w:val="24"/>
+          <w:szCs w:val="24"/>
+          <w:highlight w:val="white"/>
+        </w:rPr>
+        <w:t>Nombre: nombre semántico legible, por ejemplo “Nombre de provincia”.</w:t>
+      </w:r>
+    </w:p>
+    <w:p>
+      <w:pPr>
+        <w:pBdr>
+          <w:top w:val="nil"/>
+          <w:left w:val="nil"/>
+          <w:bottom w:val="nil"/>
+          <w:right w:val="nil"/>
+          <w:between w:val="nil"/>
+        </w:pBdr>
+        <w:spacing w:after="120"/>
+        <w:ind w:left="1080"/>
+        <w:jc w:val="both"/>
+        <w:rPr>
+          <w:color w:val="FF0000"/>
+          <w:sz w:val="24"/>
+          <w:szCs w:val="24"/>
+          <w:highlight w:val="white"/>
+        </w:rPr>
+      </w:pPr>
+      <w:r>
+        <w:rPr>
+          <w:color w:val="FF0000"/>
+          <w:sz w:val="24"/>
+          <w:szCs w:val="24"/>
+          <w:highlight w:val="white"/>
+        </w:rPr>
+        <w:t>Descripción: explicación de la variables, por ejemplo “Nombre de la provincia donde se realizó el rescate”.</w:t>
+      </w:r>
+    </w:p>
+    <w:p>
+      <w:pPr>
+        <w:pBdr>
+          <w:top w:val="nil"/>
+          <w:left w:val="nil"/>
+          <w:bottom w:val="nil"/>
+          <w:right w:val="nil"/>
+          <w:between w:val="nil"/>
+        </w:pBdr>
+        <w:spacing w:after="120"/>
+        <w:ind w:left="1080"/>
+        <w:jc w:val="both"/>
+        <w:rPr>
+          <w:color w:val="FF0000"/>
+          <w:sz w:val="24"/>
+          <w:szCs w:val="24"/>
+          <w:highlight w:val="white"/>
+        </w:rPr>
+      </w:pPr>
+      <w:r>
+        <w:rPr>
+          <w:color w:val="FF0000"/>
+          <w:sz w:val="24"/>
+          <w:szCs w:val="24"/>
+          <w:highlight w:val="white"/>
+        </w:rPr>
+        <w:lastRenderedPageBreak/>
+        <w:t xml:space="preserve">Identificador: </w:t>
+      </w:r>
+      <w:r>
+        <w:rPr>
+          <w:color w:val="FF0000"/>
+          <w:sz w:val="24"/>
+          <w:szCs w:val="24"/>
+        </w:rPr>
+        <w:t>código único (a veces alfanumérico) que no cambia aunque el nombre cambie en el tiempo, por ejemplo pro</w:t>
+      </w:r>
+      <w:r>
+        <w:rPr>
+          <w:color w:val="FF0000"/>
+          <w:sz w:val="24"/>
+          <w:szCs w:val="24"/>
+        </w:rPr>
+        <w:t xml:space="preserve">, </w:t>
+      </w:r>
+      <w:proofErr w:type="spellStart"/>
+      <w:r>
+        <w:rPr>
+          <w:color w:val="FF0000"/>
+          <w:sz w:val="24"/>
+          <w:szCs w:val="24"/>
+        </w:rPr>
+        <w:t>npro</w:t>
+      </w:r>
+      <w:proofErr w:type="spellEnd"/>
+      <w:r>
+        <w:rPr>
+          <w:color w:val="FF0000"/>
+          <w:sz w:val="24"/>
+          <w:szCs w:val="24"/>
+        </w:rPr>
+        <w:t>, i01, provincia</w:t>
+      </w:r>
+      <w:r>
+        <w:rPr>
+          <w:color w:val="FF0000"/>
+          <w:sz w:val="24"/>
+          <w:szCs w:val="24"/>
+        </w:rPr>
+        <w:t>.</w:t>
+      </w:r>
+    </w:p>
+    <w:p>
+      <w:pPr>
+        <w:pBdr>
+          <w:top w:val="nil"/>
+          <w:left w:val="nil"/>
+          <w:bottom w:val="nil"/>
+          <w:right w:val="nil"/>
+          <w:between w:val="nil"/>
+        </w:pBdr>
+        <w:spacing w:after="120"/>
+        <w:jc w:val="both"/>
+        <w:rPr>
+          <w:color w:val="000000"/>
+          <w:sz w:val="24"/>
+          <w:szCs w:val="24"/>
+          <w:highlight w:val="white"/>
+        </w:rPr>
+      </w:pPr>
+    </w:p>
+    <w:p>
+      <w:pPr>
+        <w:pBdr>
+          <w:top w:val="nil"/>
+          <w:left w:val="nil"/>
+          <w:bottom w:val="nil"/>
+          <w:right w:val="nil"/>
+          <w:between w:val="nil"/>
+        </w:pBdr>
+        <w:spacing w:after="120"/>
         <w:ind w:left="720"/>
         <w:jc w:val="both"/>
         <w:rPr>
@@ -4152,7 +4313,6 @@
                 <w:sz w:val="20"/>
                 <w:szCs w:val="20"/>
               </w:rPr>
-              <w:lastRenderedPageBreak/>
               <w:t>Elemento</w:t>
             </w:r>
           </w:p>
@@ -5136,8 +5296,6 @@
           <w:highlight w:val="white"/>
         </w:rPr>
       </w:pPr>
-      <w:bookmarkStart w:id="0" w:name="_GoBack"/>
-      <w:bookmarkEnd w:id="0"/>
     </w:p>
     <w:p>
       <w:pPr>
@@ -5385,7 +5543,6 @@
           <w:sz w:val="24"/>
           <w:szCs w:val="24"/>
         </w:rPr>
-        <w:lastRenderedPageBreak/>
         <w:t xml:space="preserve">Los nombres de la base de datos presentan espacios, caracteres especiales como puntos y espacios. Se sugiere seguir las recomendaciones asociadas a sus nombres de variables. </w:t>
       </w:r>
     </w:p>
@@ -5463,6 +5620,7 @@
       <w:r>
         <w:rPr>
           <w:bCs/>
+          <w:noProof/>
           <w:color w:val="000000"/>
           <w:sz w:val="24"/>
           <w:szCs w:val="24"/>
@@ -5566,6 +5724,7 @@
       <w:r>
         <w:rPr>
           <w:bCs/>
+          <w:noProof/>
           <w:color w:val="000000"/>
           <w:sz w:val="24"/>
           <w:szCs w:val="24"/>
@@ -5644,7 +5803,17 @@
           <w:sz w:val="24"/>
           <w:szCs w:val="24"/>
         </w:rPr>
-        <w:t xml:space="preserve">En primera instancia, la base de datos estar a nivel de evento (rescate), sin embargo, existen variables dirigidas a espécimen, tales como “Etapa de vida” o “Estado Físico”. Es recomendable definir el nivel de la base de datos, y registrar la información acorde al nivel especificado. </w:t>
+        <w:t xml:space="preserve">En primera instancia, la base de datos estar a nivel de evento (rescate), sin embargo, existen variables dirigidas a espécimen, tales como “Etapa de vida” </w:t>
+      </w:r>
+      <w:r>
+        <w:rPr>
+          <w:bCs/>
+          <w:color w:val="000000"/>
+          <w:sz w:val="24"/>
+          <w:szCs w:val="24"/>
+        </w:rPr>
+        <w:lastRenderedPageBreak/>
+        <w:t xml:space="preserve">o “Estado Físico”. Es recomendable definir el nivel de la base de datos, y registrar la información acorde al nivel especificado. </w:t>
       </w:r>
     </w:p>
     <w:p>
@@ -5669,11 +5838,11 @@
       <w:r>
         <w:rPr>
           <w:bCs/>
-          <w:color w:val="000000"/>
-          <w:sz w:val="24"/>
-          <w:szCs w:val="24"/>
-        </w:rPr>
-        <w:lastRenderedPageBreak/>
+          <w:noProof/>
+          <w:color w:val="000000"/>
+          <w:sz w:val="24"/>
+          <w:szCs w:val="24"/>
+        </w:rPr>
         <w:drawing>
           <wp:inline distT="0" distB="0" distL="0" distR="0" wp14:anchorId="5C49A4AE" wp14:editId="103F9A61">
             <wp:extent cx="3960000" cy="2632693"/>
@@ -5945,25 +6114,7 @@
           <w:sz w:val="24"/>
           <w:szCs w:val="24"/>
         </w:rPr>
-        <w:t xml:space="preserve">Base de datos cuenta con una buena estructura, sin embargo los nombres de las variables presentan espacios y caracteres especiales. </w:t>
-      </w:r>
-      <w:r>
-        <w:rPr>
-          <w:bCs/>
-          <w:color w:val="000000"/>
-          <w:sz w:val="24"/>
-          <w:szCs w:val="24"/>
-        </w:rPr>
-        <w:t>Se sugiere seguir las recomendaciones asociadas a sus nombres de variables</w:t>
-      </w:r>
-      <w:r>
-        <w:rPr>
-          <w:bCs/>
-          <w:color w:val="000000"/>
-          <w:sz w:val="24"/>
-          <w:szCs w:val="24"/>
-        </w:rPr>
-        <w:t>.</w:t>
+        <w:t>Base de datos cuenta con una buena estructura, sin embargo los nombres de las variables presentan espacios y caracteres especiales. Se sugiere seguir las recomendaciones asociadas a sus nombres de variables.</w:t>
       </w:r>
     </w:p>
     <w:p>
@@ -6022,6 +6173,7 @@
       <w:r>
         <w:rPr>
           <w:bCs/>
+          <w:noProof/>
           <w:color w:val="000000"/>
           <w:sz w:val="24"/>
           <w:szCs w:val="24"/>
@@ -7052,6 +7204,24 @@
         </w:rPr>
         <w:t>En este informe se presentan los primeros resultados del análisis de consistencia y duplicidad de las bases de datos, centrándose especialmente en la consistencia de la información presente en ellas, puesto que al ser llevadas en Excel, presentan celdas combinadas/vacías que dificultan su lectura, tratamiento y análisis.</w:t>
       </w:r>
+      <w:r>
+        <w:rPr>
+          <w:color w:val="000000"/>
+          <w:sz w:val="24"/>
+          <w:szCs w:val="24"/>
+          <w:highlight w:val="white"/>
+        </w:rPr>
+        <w:t xml:space="preserve"> </w:t>
+      </w:r>
+      <w:r>
+        <w:rPr>
+          <w:color w:val="FF0000"/>
+          <w:sz w:val="24"/>
+          <w:szCs w:val="24"/>
+          <w:highlight w:val="white"/>
+        </w:rPr>
+        <w:t>La determinación de duplicidad en las bases de datos no se puede determinar de manera clara, ya que, no se determina si los registros de las bases deben ser por ejemplo el evento (rescate) o cada uno de los individuos.</w:t>
+      </w:r>
     </w:p>
     <w:p>
       <w:pPr>
@@ -7141,7 +7311,16 @@
           <w:szCs w:val="24"/>
           <w:highlight w:val="white"/>
         </w:rPr>
-        <w:t xml:space="preserve"> y </w:t>
+        <w:t>,</w:t>
+      </w:r>
+      <w:r>
+        <w:rPr>
+          <w:color w:val="000000"/>
+          <w:sz w:val="24"/>
+          <w:szCs w:val="24"/>
+          <w:highlight w:val="white"/>
+        </w:rPr>
+        <w:t xml:space="preserve"> </w:t>
       </w:r>
       <w:r>
         <w:rPr>
@@ -7155,12 +7334,99 @@
       </w:r>
       <w:r>
         <w:rPr>
-          <w:color w:val="000000"/>
-          <w:sz w:val="24"/>
-          <w:szCs w:val="24"/>
-          <w:highlight w:val="white"/>
-        </w:rPr>
-        <w:t>, se recomienda utilizar la información presente en la base XXXX.XXX que contiene la Distribución Político Administrativa del Ecuador al año 2022.</w:t>
+          <w:color w:val="FF0000"/>
+          <w:sz w:val="24"/>
+          <w:szCs w:val="24"/>
+          <w:highlight w:val="white"/>
+        </w:rPr>
+        <w:t>,</w:t>
+      </w:r>
+      <w:r>
+        <w:rPr>
+          <w:color w:val="FF0000"/>
+          <w:sz w:val="24"/>
+          <w:szCs w:val="24"/>
+          <w:highlight w:val="white"/>
+        </w:rPr>
+        <w:t xml:space="preserve"> </w:t>
+      </w:r>
+      <w:r>
+        <w:rPr>
+          <w:i/>
+          <w:color w:val="FF0000"/>
+          <w:sz w:val="24"/>
+          <w:szCs w:val="24"/>
+          <w:highlight w:val="white"/>
+        </w:rPr>
+        <w:t xml:space="preserve">distrito, circuito y </w:t>
+      </w:r>
+      <w:proofErr w:type="spellStart"/>
+      <w:r>
+        <w:rPr>
+          <w:i/>
+          <w:color w:val="FF0000"/>
+          <w:sz w:val="24"/>
+          <w:szCs w:val="24"/>
+          <w:highlight w:val="white"/>
+        </w:rPr>
+        <w:t>subcircuito</w:t>
+      </w:r>
+      <w:proofErr w:type="spellEnd"/>
+      <w:r>
+        <w:rPr>
+          <w:color w:val="FF0000"/>
+          <w:sz w:val="24"/>
+          <w:szCs w:val="24"/>
+          <w:highlight w:val="white"/>
+        </w:rPr>
+        <w:t xml:space="preserve"> </w:t>
+      </w:r>
+      <w:r>
+        <w:rPr>
+          <w:color w:val="000000"/>
+          <w:sz w:val="24"/>
+          <w:szCs w:val="24"/>
+          <w:highlight w:val="white"/>
+        </w:rPr>
+        <w:t>se recomienda utilizar la información presente en la base XXXX.XXX que contiene la Distribución Político Administrativa del Ecuador al año 2022</w:t>
+      </w:r>
+      <w:r>
+        <w:rPr>
+          <w:color w:val="000000"/>
+          <w:sz w:val="24"/>
+          <w:szCs w:val="24"/>
+          <w:highlight w:val="white"/>
+        </w:rPr>
+        <w:t xml:space="preserve"> </w:t>
+      </w:r>
+      <w:r>
+        <w:rPr>
+          <w:color w:val="FF0000"/>
+          <w:sz w:val="24"/>
+          <w:szCs w:val="24"/>
+          <w:highlight w:val="white"/>
+        </w:rPr>
+        <w:t xml:space="preserve">y la división en distritos, circuitos y </w:t>
+      </w:r>
+      <w:proofErr w:type="spellStart"/>
+      <w:r>
+        <w:rPr>
+          <w:color w:val="FF0000"/>
+          <w:sz w:val="24"/>
+          <w:szCs w:val="24"/>
+          <w:highlight w:val="white"/>
+        </w:rPr>
+        <w:t>subcircuitos</w:t>
+      </w:r>
+      <w:proofErr w:type="spellEnd"/>
+      <w:r>
+        <w:rPr>
+          <w:color w:val="000000"/>
+          <w:sz w:val="24"/>
+          <w:szCs w:val="24"/>
+          <w:highlight w:val="white"/>
+        </w:rPr>
+        <w:t>.</w:t>
       </w:r>
     </w:p>
     <w:p>
@@ -7218,6 +7484,47 @@
     </w:p>
     <w:p>
       <w:pPr>
+        <w:pStyle w:val="Prrafodelista"/>
+        <w:rPr>
+          <w:color w:val="000000"/>
+          <w:sz w:val="24"/>
+          <w:szCs w:val="24"/>
+          <w:highlight w:val="white"/>
+        </w:rPr>
+      </w:pPr>
+    </w:p>
+    <w:p>
+      <w:pPr>
+        <w:pBdr>
+          <w:top w:val="nil"/>
+          <w:left w:val="nil"/>
+          <w:bottom w:val="nil"/>
+          <w:right w:val="nil"/>
+          <w:between w:val="nil"/>
+        </w:pBdr>
+        <w:spacing w:after="120"/>
+        <w:jc w:val="both"/>
+        <w:rPr>
+          <w:color w:val="FF0000"/>
+          <w:sz w:val="24"/>
+          <w:szCs w:val="24"/>
+          <w:highlight w:val="white"/>
+        </w:rPr>
+      </w:pPr>
+      <w:r>
+        <w:rPr>
+          <w:color w:val="FF0000"/>
+          <w:sz w:val="24"/>
+          <w:szCs w:val="24"/>
+          <w:highlight w:val="white"/>
+        </w:rPr>
+        <w:t>SOLO DEBEMOS DEJAR COMO UNA CONCLUSIÓN O COMO UN PUNTO A DAR UN SIGUIENTE PASO.</w:t>
+      </w:r>
+      <w:bookmarkStart w:id="0" w:name="_GoBack"/>
+      <w:bookmarkEnd w:id="0"/>
+    </w:p>
+    <w:p>
+      <w:pPr>
         <w:pBdr>
           <w:top w:val="nil"/>
           <w:left w:val="nil"/>
@@ -7306,6 +7613,7 @@
           <w:szCs w:val="24"/>
           <w:highlight w:val="white"/>
         </w:rPr>
+        <w:lastRenderedPageBreak/>
         <w:t>Es imperativo mantener reuniones con las instituciones involucradas con la finalidad de discutir ciertos aspectos expuestos en este informe, tales como el definir el nivel de las bases de datos revisadas (evento o espécimen), al igual que en los diccionarios de variables propuestos.</w:t>
       </w:r>
     </w:p>
@@ -7365,7 +7673,7 @@
       <w:rPr>
         <w:noProof/>
       </w:rPr>
-      <w:t>9</w:t>
+      <w:t>10</w:t>
     </w:r>
     <w:r>
       <w:fldChar w:fldCharType="end"/>
@@ -11968,7 +12276,7 @@
 </file>
 
 <file path=customXml/itemProps2.xml><?xml version="1.0" encoding="utf-8"?>
-<ds:datastoreItem xmlns:ds="http://schemas.openxmlformats.org/officeDocument/2006/customXml" ds:itemID="{79821B47-1F99-410E-84AE-D6E44E59670D}">
+<ds:datastoreItem xmlns:ds="http://schemas.openxmlformats.org/officeDocument/2006/customXml" ds:itemID="{41A09B08-4E7C-4412-9E1C-16AA8470E66B}">
   <ds:schemaRefs>
     <ds:schemaRef ds:uri="http://schemas.openxmlformats.org/officeDocument/2006/bibliography"/>
   </ds:schemaRefs>

</xml_diff>